<commit_message>
Optimize all page titles to 50-60 characters for better SEO
</commit_message>
<xml_diff>
--- a/images/Elevate Pro Sites/PROPOSAL - GET MY JUNK.docx
+++ b/images/Elevate Pro Sites/PROPOSAL - GET MY JUNK.docx
@@ -150,8 +150,8 @@
           <w:noProof/>
           <w:kern w:val="0"/>
         </w:rPr>
-        <w:pict w14:anchorId="3584D193">
-          <v:rect id="_x0000_i1042" alt="" style="width:468pt;height:.05pt;mso-width-percent:0;mso-height-percent:0;mso-width-percent:0;mso-height-percent:0" o:hralign="center" o:hrstd="t" o:hr="t" fillcolor="#a0a0a0" stroked="f"/>
+        <w:pict w14:anchorId="0AF491A1">
+          <v:rect id="_x0000_i1040" alt="" style="width:468pt;height:.05pt;mso-width-percent:0;mso-height-percent:0;mso-width-percent:0;mso-height-percent:0" o:hralign="center" o:hrstd="t" o:hr="t" fillcolor="#a0a0a0" stroked="f"/>
         </w:pict>
       </w:r>
     </w:p>
@@ -197,7 +197,23 @@
           <w:kern w:val="0"/>
           <w14:ligatures w14:val="none"/>
         </w:rPr>
-        <w:t>This proposal outlines the complete transfer of the Junk Goats Richmond website to your ownership, along with ongoing SEO management to maintain and improve your current search rankings. The new site is fully optimized, ready to launch, and designed to generate leads while you retain complete ownership.</w:t>
+        <w:t xml:space="preserve">This proposal outlines the complete transfer of the Junk Goats Richmond website to your ownership, along with ongoing SEO management to maintain and improve </w:t>
+      </w:r>
+      <w:r>
+        <w:rPr>
+          <w:rFonts w:ascii="Times New Roman" w:eastAsia="Times New Roman" w:hAnsi="Times New Roman" w:cs="Times New Roman"/>
+          <w:kern w:val="0"/>
+          <w14:ligatures w14:val="none"/>
+        </w:rPr>
+        <w:t>Junk Goats</w:t>
+      </w:r>
+      <w:r>
+        <w:rPr>
+          <w:rFonts w:ascii="Times New Roman" w:eastAsia="Times New Roman" w:hAnsi="Times New Roman" w:cs="Times New Roman"/>
+          <w:kern w:val="0"/>
+          <w14:ligatures w14:val="none"/>
+        </w:rPr>
+        <w:t xml:space="preserve"> current search rankings. The new site is fully optimized, ready to launch, and designed to generate leads while you retain complete ownership.</w:t>
       </w:r>
     </w:p>
     <w:p>
@@ -215,8 +231,8 @@
           <w:noProof/>
           <w:kern w:val="0"/>
         </w:rPr>
-        <w:pict w14:anchorId="40FBC543">
-          <v:rect id="_x0000_i1041" alt="" style="width:468pt;height:.05pt;mso-width-percent:0;mso-height-percent:0;mso-width-percent:0;mso-height-percent:0" o:hralign="center" o:hrstd="t" o:hr="t" fillcolor="#a0a0a0" stroked="f"/>
+        <w:pict w14:anchorId="3802C71F">
+          <v:rect id="_x0000_i1039" alt="" style="width:468pt;height:.05pt;mso-width-percent:0;mso-height-percent:0;mso-width-percent:0;mso-height-percent:0" o:hralign="center" o:hrstd="t" o:hr="t" fillcolor="#a0a0a0" stroked="f"/>
         </w:pict>
       </w:r>
     </w:p>
@@ -798,8 +814,8 @@
           <w:noProof/>
           <w:kern w:val="0"/>
         </w:rPr>
-        <w:pict w14:anchorId="37104DF9">
-          <v:rect id="_x0000_i1040" alt="" style="width:468pt;height:.05pt;mso-width-percent:0;mso-height-percent:0;mso-width-percent:0;mso-height-percent:0" o:hralign="center" o:hrstd="t" o:hr="t" fillcolor="#a0a0a0" stroked="f"/>
+        <w:pict w14:anchorId="03C51047">
+          <v:rect id="_x0000_i1038" alt="" style="width:468pt;height:.05pt;mso-width-percent:0;mso-height-percent:0;mso-width-percent:0;mso-height-percent:0" o:hralign="center" o:hrstd="t" o:hr="t" fillcolor="#a0a0a0" stroked="f"/>
         </w:pict>
       </w:r>
     </w:p>
@@ -1724,8 +1740,8 @@
           <w:noProof/>
           <w:kern w:val="0"/>
         </w:rPr>
-        <w:pict w14:anchorId="67086B87">
-          <v:rect id="_x0000_i1039" alt="" style="width:468pt;height:.05pt;mso-width-percent:0;mso-height-percent:0;mso-width-percent:0;mso-height-percent:0" o:hralign="center" o:hrstd="t" o:hr="t" fillcolor="#a0a0a0" stroked="f"/>
+        <w:pict w14:anchorId="38A5C2C9">
+          <v:rect id="_x0000_i1037" alt="" style="width:468pt;height:.05pt;mso-width-percent:0;mso-height-percent:0;mso-width-percent:0;mso-height-percent:0" o:hralign="center" o:hrstd="t" o:hr="t" fillcolor="#a0a0a0" stroked="f"/>
         </w:pict>
       </w:r>
     </w:p>
@@ -2167,8 +2183,8 @@
           <w:noProof/>
           <w:kern w:val="0"/>
         </w:rPr>
-        <w:pict w14:anchorId="2082514F">
-          <v:rect id="_x0000_i1038" alt="" style="width:468pt;height:.05pt;mso-width-percent:0;mso-height-percent:0;mso-width-percent:0;mso-height-percent:0" o:hralign="center" o:hrstd="t" o:hr="t" fillcolor="#a0a0a0" stroked="f"/>
+        <w:pict w14:anchorId="2EE95697">
+          <v:rect id="_x0000_i1036" alt="" style="width:468pt;height:.05pt;mso-width-percent:0;mso-height-percent:0;mso-width-percent:0;mso-height-percent:0" o:hralign="center" o:hrstd="t" o:hr="t" fillcolor="#a0a0a0" stroked="f"/>
         </w:pict>
       </w:r>
     </w:p>
@@ -2373,8 +2389,8 @@
           <w:noProof/>
           <w:kern w:val="0"/>
         </w:rPr>
-        <w:pict w14:anchorId="2FBDD3E9">
-          <v:rect id="_x0000_i1037" alt="" style="width:468pt;height:.05pt;mso-width-percent:0;mso-height-percent:0;mso-width-percent:0;mso-height-percent:0" o:hralign="center" o:hrstd="t" o:hr="t" fillcolor="#a0a0a0" stroked="f"/>
+        <w:pict w14:anchorId="322AAAD7">
+          <v:rect id="_x0000_i1035" alt="" style="width:468pt;height:.05pt;mso-width-percent:0;mso-height-percent:0;mso-width-percent:0;mso-height-percent:0" o:hralign="center" o:hrstd="t" o:hr="t" fillcolor="#a0a0a0" stroked="f"/>
         </w:pict>
       </w:r>
     </w:p>
@@ -2775,8 +2791,8 @@
           <w:noProof/>
           <w:kern w:val="0"/>
         </w:rPr>
-        <w:pict w14:anchorId="63A6CD37">
-          <v:rect id="_x0000_i1036" alt="" style="width:468pt;height:.05pt;mso-width-percent:0;mso-height-percent:0;mso-width-percent:0;mso-height-percent:0" o:hralign="center" o:hrstd="t" o:hr="t" fillcolor="#a0a0a0" stroked="f"/>
+        <w:pict w14:anchorId="5CE73C29">
+          <v:rect id="_x0000_i1034" alt="" style="width:468pt;height:.05pt;mso-width-percent:0;mso-height-percent:0;mso-width-percent:0;mso-height-percent:0" o:hralign="center" o:hrstd="t" o:hr="t" fillcolor="#a0a0a0" stroked="f"/>
         </w:pict>
       </w:r>
     </w:p>
@@ -3386,8 +3402,8 @@
           <w:noProof/>
           <w:kern w:val="0"/>
         </w:rPr>
-        <w:pict w14:anchorId="03DB7095">
-          <v:rect id="_x0000_i1035" alt="" style="width:468pt;height:.05pt;mso-width-percent:0;mso-height-percent:0;mso-width-percent:0;mso-height-percent:0" o:hralign="center" o:hrstd="t" o:hr="t" fillcolor="#a0a0a0" stroked="f"/>
+        <w:pict w14:anchorId="5665686B">
+          <v:rect id="_x0000_i1033" alt="" style="width:468pt;height:.05pt;mso-width-percent:0;mso-height-percent:0;mso-width-percent:0;mso-height-percent:0" o:hralign="center" o:hrstd="t" o:hr="t" fillcolor="#a0a0a0" stroked="f"/>
         </w:pict>
       </w:r>
     </w:p>
@@ -3729,8 +3745,8 @@
           <w:noProof/>
           <w:kern w:val="0"/>
         </w:rPr>
-        <w:pict w14:anchorId="135CCD2F">
-          <v:rect id="_x0000_i1034" alt="" style="width:468pt;height:.05pt;mso-width-percent:0;mso-height-percent:0;mso-width-percent:0;mso-height-percent:0" o:hralign="center" o:hrstd="t" o:hr="t" fillcolor="#a0a0a0" stroked="f"/>
+        <w:pict w14:anchorId="443BE9B3">
+          <v:rect id="_x0000_i1032" alt="" style="width:468pt;height:.05pt;mso-width-percent:0;mso-height-percent:0;mso-width-percent:0;mso-height-percent:0" o:hralign="center" o:hrstd="t" o:hr="t" fillcolor="#a0a0a0" stroked="f"/>
         </w:pict>
       </w:r>
     </w:p>
@@ -4269,8 +4285,8 @@
           <w:noProof/>
           <w:kern w:val="0"/>
         </w:rPr>
-        <w:pict w14:anchorId="7346A67D">
-          <v:rect id="_x0000_i1033" alt="" style="width:468pt;height:.05pt;mso-width-percent:0;mso-height-percent:0;mso-width-percent:0;mso-height-percent:0" o:hralign="center" o:hrstd="t" o:hr="t" fillcolor="#a0a0a0" stroked="f"/>
+        <w:pict w14:anchorId="6E85570B">
+          <v:rect id="_x0000_i1031" alt="" style="width:468pt;height:.05pt;mso-width-percent:0;mso-height-percent:0;mso-width-percent:0;mso-height-percent:0" o:hralign="center" o:hrstd="t" o:hr="t" fillcolor="#a0a0a0" stroked="f"/>
         </w:pict>
       </w:r>
     </w:p>
@@ -4671,8 +4687,8 @@
           <w:noProof/>
           <w:kern w:val="0"/>
         </w:rPr>
-        <w:pict w14:anchorId="0BF45EDC">
-          <v:rect id="_x0000_i1032" alt="" style="width:468pt;height:.05pt;mso-width-percent:0;mso-height-percent:0;mso-width-percent:0;mso-height-percent:0" o:hralign="center" o:hrstd="t" o:hr="t" fillcolor="#a0a0a0" stroked="f"/>
+        <w:pict w14:anchorId="5C764908">
+          <v:rect id="_x0000_i1030" alt="" style="width:468pt;height:.05pt;mso-width-percent:0;mso-height-percent:0;mso-width-percent:0;mso-height-percent:0" o:hralign="center" o:hrstd="t" o:hr="t" fillcolor="#a0a0a0" stroked="f"/>
         </w:pict>
       </w:r>
     </w:p>
@@ -5002,7 +5018,15 @@
           <w:kern w:val="0"/>
           <w14:ligatures w14:val="none"/>
         </w:rPr>
-        <w:t>Bi-weekly reports begin</w:t>
+        <w:t>Monthly</w:t>
+      </w:r>
+      <w:r>
+        <w:rPr>
+          <w:rFonts w:ascii="Times New Roman" w:eastAsia="Times New Roman" w:hAnsi="Times New Roman" w:cs="Times New Roman"/>
+          <w:kern w:val="0"/>
+          <w14:ligatures w14:val="none"/>
+        </w:rPr>
+        <w:t xml:space="preserve"> reports begin</w:t>
       </w:r>
     </w:p>
     <w:p>
@@ -5042,8 +5066,8 @@
           <w:noProof/>
           <w:kern w:val="0"/>
         </w:rPr>
-        <w:pict w14:anchorId="2E48C038">
-          <v:rect id="_x0000_i1031" alt="" style="width:468pt;height:.05pt;mso-width-percent:0;mso-height-percent:0;mso-width-percent:0;mso-height-percent:0" o:hralign="center" o:hrstd="t" o:hr="t" fillcolor="#a0a0a0" stroked="f"/>
+        <w:pict w14:anchorId="78AE65C3">
+          <v:rect id="_x0000_i1029" alt="" style="width:468pt;height:.05pt;mso-width-percent:0;mso-height-percent:0;mso-width-percent:0;mso-height-percent:0" o:hralign="center" o:hrstd="t" o:hr="t" fillcolor="#a0a0a0" stroked="f"/>
         </w:pict>
       </w:r>
     </w:p>
@@ -5180,7 +5204,23 @@
           <w:kern w:val="0"/>
           <w14:ligatures w14:val="none"/>
         </w:rPr>
-        <w:t>Reviews: 300+ (major trust signal)</w:t>
+        <w:t xml:space="preserve">Reviews: </w:t>
+      </w:r>
+      <w:r>
+        <w:rPr>
+          <w:rFonts w:ascii="Times New Roman" w:eastAsia="Times New Roman" w:hAnsi="Times New Roman" w:cs="Times New Roman"/>
+          <w:kern w:val="0"/>
+          <w14:ligatures w14:val="none"/>
+        </w:rPr>
+        <w:t>4</w:t>
+      </w:r>
+      <w:r>
+        <w:rPr>
+          <w:rFonts w:ascii="Times New Roman" w:eastAsia="Times New Roman" w:hAnsi="Times New Roman" w:cs="Times New Roman"/>
+          <w:kern w:val="0"/>
+          <w14:ligatures w14:val="none"/>
+        </w:rPr>
+        <w:t>00+ (major trust signal)</w:t>
       </w:r>
     </w:p>
     <w:p>
@@ -5419,24 +5459,6 @@
     </w:p>
     <w:p>
       <w:pPr>
-        <w:spacing w:before="100" w:beforeAutospacing="1" w:after="100" w:afterAutospacing="1" w:line="240" w:lineRule="auto"/>
-        <w:rPr>
-          <w:rFonts w:ascii="Times New Roman" w:eastAsia="Times New Roman" w:hAnsi="Times New Roman" w:cs="Times New Roman"/>
-          <w:kern w:val="0"/>
-          <w14:ligatures w14:val="none"/>
-        </w:rPr>
-      </w:pPr>
-      <w:r>
-        <w:rPr>
-          <w:rFonts w:ascii="Times New Roman" w:eastAsia="Times New Roman" w:hAnsi="Times New Roman" w:cs="Times New Roman"/>
-          <w:kern w:val="0"/>
-          <w14:ligatures w14:val="none"/>
-        </w:rPr>
-        <w:t>More indexed pages = more keyword rankings = more traffic = more leads.</w:t>
-      </w:r>
-    </w:p>
-    <w:p>
-      <w:pPr>
         <w:spacing w:after="0" w:line="240" w:lineRule="auto"/>
         <w:rPr>
           <w:rFonts w:ascii="Times New Roman" w:eastAsia="Times New Roman" w:hAnsi="Times New Roman" w:cs="Times New Roman"/>
@@ -5450,8 +5472,8 @@
           <w:noProof/>
           <w:kern w:val="0"/>
         </w:rPr>
-        <w:pict w14:anchorId="23E392C7">
-          <v:rect id="_x0000_i1030" alt="" style="width:468pt;height:.05pt;mso-width-percent:0;mso-height-percent:0;mso-width-percent:0;mso-height-percent:0" o:hralign="center" o:hrstd="t" o:hr="t" fillcolor="#a0a0a0" stroked="f"/>
+        <w:pict w14:anchorId="45774DA5">
+          <v:rect id="_x0000_i1028" alt="" style="width:468pt;height:.05pt;mso-width-percent:0;mso-height-percent:0;mso-width-percent:0;mso-height-percent:0" o:hralign="center" o:hrstd="t" o:hr="t" fillcolor="#a0a0a0" stroked="f"/>
         </w:pict>
       </w:r>
     </w:p>
@@ -5479,7 +5501,7 @@
           <w:szCs w:val="36"/>
           <w14:ligatures w14:val="none"/>
         </w:rPr>
-        <w:t>YOUR ADVANTAGES</w:t>
+        <w:t>TERMS</w:t>
       </w:r>
     </w:p>
     <w:p>
@@ -5499,127 +5521,73 @@
           <w:kern w:val="0"/>
           <w14:ligatures w14:val="none"/>
         </w:rPr>
-        <w:t>You're Not Starting From Zero:</w:t>
-      </w:r>
-      <w:r>
-        <w:rPr>
-          <w:rFonts w:ascii="Times New Roman" w:eastAsia="Times New Roman" w:hAnsi="Times New Roman" w:cs="Times New Roman"/>
-          <w:kern w:val="0"/>
-          <w14:ligatures w14:val="none"/>
-        </w:rPr>
-        <w:t xml:space="preserve"> </w:t>
-      </w:r>
-      <w:r>
-        <w:rPr>
-          <w:rFonts w:ascii="Apple Color Emoji" w:eastAsia="Times New Roman" w:hAnsi="Apple Color Emoji" w:cs="Apple Color Emoji"/>
-          <w:kern w:val="0"/>
-          <w14:ligatures w14:val="none"/>
-        </w:rPr>
-        <w:t>✅</w:t>
-      </w:r>
-      <w:r>
-        <w:rPr>
-          <w:rFonts w:ascii="Times New Roman" w:eastAsia="Times New Roman" w:hAnsi="Times New Roman" w:cs="Times New Roman"/>
-          <w:kern w:val="0"/>
-          <w14:ligatures w14:val="none"/>
-        </w:rPr>
-        <w:t xml:space="preserve"> 5-year-old domain (Google trusts it)</w:t>
-      </w:r>
-      <w:r>
-        <w:rPr>
-          <w:rFonts w:ascii="Times New Roman" w:eastAsia="Times New Roman" w:hAnsi="Times New Roman" w:cs="Times New Roman"/>
-          <w:kern w:val="0"/>
-          <w14:ligatures w14:val="none"/>
-        </w:rPr>
-        <w:br/>
-      </w:r>
-      <w:r>
-        <w:rPr>
-          <w:rFonts w:ascii="Apple Color Emoji" w:eastAsia="Times New Roman" w:hAnsi="Apple Color Emoji" w:cs="Apple Color Emoji"/>
-          <w:kern w:val="0"/>
-          <w14:ligatures w14:val="none"/>
-        </w:rPr>
-        <w:t>✅</w:t>
-      </w:r>
-      <w:r>
-        <w:rPr>
-          <w:rFonts w:ascii="Times New Roman" w:eastAsia="Times New Roman" w:hAnsi="Times New Roman" w:cs="Times New Roman"/>
-          <w:kern w:val="0"/>
-          <w14:ligatures w14:val="none"/>
-        </w:rPr>
-        <w:t xml:space="preserve"> 300+ reviews (massive local authority)</w:t>
-      </w:r>
-      <w:r>
-        <w:rPr>
-          <w:rFonts w:ascii="Times New Roman" w:eastAsia="Times New Roman" w:hAnsi="Times New Roman" w:cs="Times New Roman"/>
-          <w:kern w:val="0"/>
-          <w14:ligatures w14:val="none"/>
-        </w:rPr>
-        <w:br/>
-      </w:r>
-      <w:r>
-        <w:rPr>
-          <w:rFonts w:ascii="Apple Color Emoji" w:eastAsia="Times New Roman" w:hAnsi="Apple Color Emoji" w:cs="Apple Color Emoji"/>
-          <w:kern w:val="0"/>
-          <w14:ligatures w14:val="none"/>
-        </w:rPr>
-        <w:t>✅</w:t>
-      </w:r>
-      <w:r>
-        <w:rPr>
-          <w:rFonts w:ascii="Times New Roman" w:eastAsia="Times New Roman" w:hAnsi="Times New Roman" w:cs="Times New Roman"/>
-          <w:kern w:val="0"/>
-          <w14:ligatures w14:val="none"/>
-        </w:rPr>
-        <w:t xml:space="preserve"> Strong GBP presence (#2-5)</w:t>
-      </w:r>
-      <w:r>
-        <w:rPr>
-          <w:rFonts w:ascii="Times New Roman" w:eastAsia="Times New Roman" w:hAnsi="Times New Roman" w:cs="Times New Roman"/>
-          <w:kern w:val="0"/>
-          <w14:ligatures w14:val="none"/>
-        </w:rPr>
-        <w:br/>
-      </w:r>
-      <w:r>
-        <w:rPr>
-          <w:rFonts w:ascii="Apple Color Emoji" w:eastAsia="Times New Roman" w:hAnsi="Apple Color Emoji" w:cs="Apple Color Emoji"/>
-          <w:kern w:val="0"/>
-          <w14:ligatures w14:val="none"/>
-        </w:rPr>
-        <w:t>✅</w:t>
-      </w:r>
-      <w:r>
-        <w:rPr>
-          <w:rFonts w:ascii="Times New Roman" w:eastAsia="Times New Roman" w:hAnsi="Times New Roman" w:cs="Times New Roman"/>
-          <w:kern w:val="0"/>
-          <w14:ligatures w14:val="none"/>
-        </w:rPr>
-        <w:t xml:space="preserve"> Existing backlinks and citations</w:t>
-      </w:r>
-      <w:r>
-        <w:rPr>
-          <w:rFonts w:ascii="Times New Roman" w:eastAsia="Times New Roman" w:hAnsi="Times New Roman" w:cs="Times New Roman"/>
-          <w:kern w:val="0"/>
-          <w14:ligatures w14:val="none"/>
-        </w:rPr>
-        <w:br/>
-      </w:r>
-      <w:r>
-        <w:rPr>
-          <w:rFonts w:ascii="Apple Color Emoji" w:eastAsia="Times New Roman" w:hAnsi="Apple Color Emoji" w:cs="Apple Color Emoji"/>
-          <w:kern w:val="0"/>
-          <w14:ligatures w14:val="none"/>
-        </w:rPr>
-        <w:t>✅</w:t>
-      </w:r>
-      <w:r>
-        <w:rPr>
-          <w:rFonts w:ascii="Times New Roman" w:eastAsia="Times New Roman" w:hAnsi="Times New Roman" w:cs="Times New Roman"/>
-          <w:kern w:val="0"/>
-          <w14:ligatures w14:val="none"/>
-        </w:rPr>
-        <w:t xml:space="preserve"> Just need to push rankings from page 2 → page 1</w:t>
+        <w:t>Payment:</w:t>
+      </w:r>
+    </w:p>
+    <w:p>
+      <w:pPr>
+        <w:numPr>
+          <w:ilvl w:val="0"/>
+          <w:numId w:val="36"/>
+        </w:numPr>
+        <w:spacing w:before="100" w:beforeAutospacing="1" w:after="100" w:afterAutospacing="1" w:line="240" w:lineRule="auto"/>
+        <w:rPr>
+          <w:rFonts w:ascii="Times New Roman" w:eastAsia="Times New Roman" w:hAnsi="Times New Roman" w:cs="Times New Roman"/>
+          <w:kern w:val="0"/>
+          <w14:ligatures w14:val="none"/>
+        </w:rPr>
+      </w:pPr>
+      <w:r>
+        <w:rPr>
+          <w:rFonts w:ascii="Times New Roman" w:eastAsia="Times New Roman" w:hAnsi="Times New Roman" w:cs="Times New Roman"/>
+          <w:kern w:val="0"/>
+          <w14:ligatures w14:val="none"/>
+        </w:rPr>
+        <w:t>Website Transfer: $2,500 due at contract signing</w:t>
+      </w:r>
+    </w:p>
+    <w:p>
+      <w:pPr>
+        <w:numPr>
+          <w:ilvl w:val="0"/>
+          <w:numId w:val="36"/>
+        </w:numPr>
+        <w:spacing w:before="100" w:beforeAutospacing="1" w:after="100" w:afterAutospacing="1" w:line="240" w:lineRule="auto"/>
+        <w:rPr>
+          <w:rFonts w:ascii="Times New Roman" w:eastAsia="Times New Roman" w:hAnsi="Times New Roman" w:cs="Times New Roman"/>
+          <w:kern w:val="0"/>
+          <w14:ligatures w14:val="none"/>
+        </w:rPr>
+      </w:pPr>
+      <w:r>
+        <w:rPr>
+          <w:rFonts w:ascii="Times New Roman" w:eastAsia="Times New Roman" w:hAnsi="Times New Roman" w:cs="Times New Roman"/>
+          <w:kern w:val="0"/>
+          <w14:ligatures w14:val="none"/>
+        </w:rPr>
+        <w:t>Monthly SEO: $397/month, billed monthly</w:t>
+      </w:r>
+    </w:p>
+    <w:p>
+      <w:pPr>
+        <w:numPr>
+          <w:ilvl w:val="0"/>
+          <w:numId w:val="36"/>
+        </w:numPr>
+        <w:spacing w:before="100" w:beforeAutospacing="1" w:after="100" w:afterAutospacing="1" w:line="240" w:lineRule="auto"/>
+        <w:rPr>
+          <w:rFonts w:ascii="Times New Roman" w:eastAsia="Times New Roman" w:hAnsi="Times New Roman" w:cs="Times New Roman"/>
+          <w:kern w:val="0"/>
+          <w14:ligatures w14:val="none"/>
+        </w:rPr>
+      </w:pPr>
+      <w:r>
+        <w:rPr>
+          <w:rFonts w:ascii="Times New Roman" w:eastAsia="Times New Roman" w:hAnsi="Times New Roman" w:cs="Times New Roman"/>
+          <w:kern w:val="0"/>
+          <w14:ligatures w14:val="none"/>
+        </w:rPr>
+        <w:t>First month due with website payment</w:t>
       </w:r>
     </w:p>
     <w:p>
@@ -5639,38 +5607,190 @@
           <w:kern w:val="0"/>
           <w14:ligatures w14:val="none"/>
         </w:rPr>
-        <w:t>This isn't a rebuild. It's an optimization and acceleration of what's already working.</w:t>
-      </w:r>
-    </w:p>
-    <w:p>
-      <w:pPr>
-        <w:spacing w:after="0" w:line="240" w:lineRule="auto"/>
-        <w:rPr>
-          <w:rFonts w:ascii="Times New Roman" w:eastAsia="Times New Roman" w:hAnsi="Times New Roman" w:cs="Times New Roman"/>
-          <w:kern w:val="0"/>
-          <w14:ligatures w14:val="none"/>
-        </w:rPr>
-      </w:pPr>
-      <w:r>
-        <w:rPr>
-          <w:rFonts w:ascii="Times New Roman" w:eastAsia="Times New Roman" w:hAnsi="Times New Roman" w:cs="Times New Roman"/>
-          <w:noProof/>
-          <w:kern w:val="0"/>
-        </w:rPr>
-        <w:pict w14:anchorId="23F8EC33">
-          <v:rect id="_x0000_i1029" alt="" style="width:468pt;height:.05pt;mso-width-percent:0;mso-height-percent:0;mso-width-percent:0;mso-height-percent:0" o:hralign="center" o:hrstd="t" o:hr="t" fillcolor="#a0a0a0" stroked="f"/>
-        </w:pict>
-      </w:r>
-    </w:p>
-    <w:p>
-      <w:pPr>
-        <w:spacing w:before="100" w:beforeAutospacing="1" w:after="100" w:afterAutospacing="1" w:line="240" w:lineRule="auto"/>
-        <w:outlineLvl w:val="1"/>
+        <w:t>Contract:</w:t>
+      </w:r>
+    </w:p>
+    <w:p>
+      <w:pPr>
+        <w:numPr>
+          <w:ilvl w:val="0"/>
+          <w:numId w:val="37"/>
+        </w:numPr>
+        <w:spacing w:before="100" w:beforeAutospacing="1" w:after="100" w:afterAutospacing="1" w:line="240" w:lineRule="auto"/>
+        <w:rPr>
+          <w:rFonts w:ascii="Times New Roman" w:eastAsia="Times New Roman" w:hAnsi="Times New Roman" w:cs="Times New Roman"/>
+          <w:kern w:val="0"/>
+          <w14:ligatures w14:val="none"/>
+        </w:rPr>
+      </w:pPr>
+      <w:r>
+        <w:rPr>
+          <w:rFonts w:ascii="Times New Roman" w:eastAsia="Times New Roman" w:hAnsi="Times New Roman" w:cs="Times New Roman"/>
+          <w:kern w:val="0"/>
+          <w14:ligatures w14:val="none"/>
+        </w:rPr>
+        <w:t>Website transfer: One-time transaction, full ownership transfers</w:t>
+      </w:r>
+    </w:p>
+    <w:p>
+      <w:pPr>
+        <w:numPr>
+          <w:ilvl w:val="0"/>
+          <w:numId w:val="37"/>
+        </w:numPr>
+        <w:spacing w:before="100" w:beforeAutospacing="1" w:after="100" w:afterAutospacing="1" w:line="240" w:lineRule="auto"/>
+        <w:rPr>
+          <w:rFonts w:ascii="Times New Roman" w:eastAsia="Times New Roman" w:hAnsi="Times New Roman" w:cs="Times New Roman"/>
+          <w:kern w:val="0"/>
+          <w14:ligatures w14:val="none"/>
+        </w:rPr>
+      </w:pPr>
+      <w:r>
+        <w:rPr>
+          <w:rFonts w:ascii="Times New Roman" w:eastAsia="Times New Roman" w:hAnsi="Times New Roman" w:cs="Times New Roman"/>
+          <w:kern w:val="0"/>
+          <w14:ligatures w14:val="none"/>
+        </w:rPr>
+        <w:t>Monthly SEO: Month-to-month, cancel anytime with 30 days notice</w:t>
+      </w:r>
+    </w:p>
+    <w:p>
+      <w:pPr>
+        <w:numPr>
+          <w:ilvl w:val="0"/>
+          <w:numId w:val="37"/>
+        </w:numPr>
+        <w:spacing w:before="100" w:beforeAutospacing="1" w:after="100" w:afterAutospacing="1" w:line="240" w:lineRule="auto"/>
+        <w:rPr>
+          <w:rFonts w:ascii="Times New Roman" w:eastAsia="Times New Roman" w:hAnsi="Times New Roman" w:cs="Times New Roman"/>
+          <w:kern w:val="0"/>
+          <w14:ligatures w14:val="none"/>
+        </w:rPr>
+      </w:pPr>
+      <w:r>
+        <w:rPr>
+          <w:rFonts w:ascii="Times New Roman" w:eastAsia="Times New Roman" w:hAnsi="Times New Roman" w:cs="Times New Roman"/>
+          <w:kern w:val="0"/>
+          <w14:ligatures w14:val="none"/>
+        </w:rPr>
+        <w:t>No long-term commitment required</w:t>
+      </w:r>
+    </w:p>
+    <w:p>
+      <w:pPr>
+        <w:spacing w:before="100" w:beforeAutospacing="1" w:after="100" w:afterAutospacing="1" w:line="240" w:lineRule="auto"/>
+        <w:rPr>
+          <w:rFonts w:ascii="Times New Roman" w:eastAsia="Times New Roman" w:hAnsi="Times New Roman" w:cs="Times New Roman"/>
+          <w:kern w:val="0"/>
+          <w14:ligatures w14:val="none"/>
+        </w:rPr>
+      </w:pPr>
+      <w:r>
         <w:rPr>
           <w:rFonts w:ascii="Times New Roman" w:eastAsia="Times New Roman" w:hAnsi="Times New Roman" w:cs="Times New Roman"/>
           <w:b/>
           <w:bCs/>
           <w:kern w:val="0"/>
+          <w14:ligatures w14:val="none"/>
+        </w:rPr>
+        <w:t>Guarantee:</w:t>
+      </w:r>
+    </w:p>
+    <w:p>
+      <w:pPr>
+        <w:numPr>
+          <w:ilvl w:val="0"/>
+          <w:numId w:val="38"/>
+        </w:numPr>
+        <w:spacing w:before="100" w:beforeAutospacing="1" w:after="100" w:afterAutospacing="1" w:line="240" w:lineRule="auto"/>
+        <w:rPr>
+          <w:rFonts w:ascii="Times New Roman" w:eastAsia="Times New Roman" w:hAnsi="Times New Roman" w:cs="Times New Roman"/>
+          <w:kern w:val="0"/>
+          <w14:ligatures w14:val="none"/>
+        </w:rPr>
+      </w:pPr>
+      <w:r>
+        <w:rPr>
+          <w:rFonts w:ascii="Times New Roman" w:eastAsia="Times New Roman" w:hAnsi="Times New Roman" w:cs="Times New Roman"/>
+          <w:kern w:val="0"/>
+          <w14:ligatures w14:val="none"/>
+        </w:rPr>
+        <w:t>Website delivered within 2 weeks or full refund</w:t>
+      </w:r>
+    </w:p>
+    <w:p>
+      <w:pPr>
+        <w:numPr>
+          <w:ilvl w:val="0"/>
+          <w:numId w:val="38"/>
+        </w:numPr>
+        <w:spacing w:before="100" w:beforeAutospacing="1" w:after="100" w:afterAutospacing="1" w:line="240" w:lineRule="auto"/>
+        <w:rPr>
+          <w:rFonts w:ascii="Times New Roman" w:eastAsia="Times New Roman" w:hAnsi="Times New Roman" w:cs="Times New Roman"/>
+          <w:kern w:val="0"/>
+          <w14:ligatures w14:val="none"/>
+        </w:rPr>
+      </w:pPr>
+      <w:r>
+        <w:rPr>
+          <w:rFonts w:ascii="Times New Roman" w:eastAsia="Times New Roman" w:hAnsi="Times New Roman" w:cs="Times New Roman"/>
+          <w:kern w:val="0"/>
+          <w14:ligatures w14:val="none"/>
+        </w:rPr>
+        <w:t>SEO work completed as specified or pro-rated refund</w:t>
+      </w:r>
+    </w:p>
+    <w:p>
+      <w:pPr>
+        <w:numPr>
+          <w:ilvl w:val="0"/>
+          <w:numId w:val="38"/>
+        </w:numPr>
+        <w:spacing w:before="100" w:beforeAutospacing="1" w:after="100" w:afterAutospacing="1" w:line="240" w:lineRule="auto"/>
+        <w:rPr>
+          <w:rFonts w:ascii="Times New Roman" w:eastAsia="Times New Roman" w:hAnsi="Times New Roman" w:cs="Times New Roman"/>
+          <w:kern w:val="0"/>
+          <w14:ligatures w14:val="none"/>
+        </w:rPr>
+      </w:pPr>
+      <w:r>
+        <w:rPr>
+          <w:rFonts w:ascii="Times New Roman" w:eastAsia="Times New Roman" w:hAnsi="Times New Roman" w:cs="Times New Roman"/>
+          <w:kern w:val="0"/>
+          <w14:ligatures w14:val="none"/>
+        </w:rPr>
+        <w:t>If you're not satisfied, cancel anytime</w:t>
+      </w:r>
+    </w:p>
+    <w:p>
+      <w:pPr>
+        <w:spacing w:after="0" w:line="240" w:lineRule="auto"/>
+        <w:rPr>
+          <w:rFonts w:ascii="Times New Roman" w:eastAsia="Times New Roman" w:hAnsi="Times New Roman" w:cs="Times New Roman"/>
+          <w:kern w:val="0"/>
+          <w14:ligatures w14:val="none"/>
+        </w:rPr>
+      </w:pPr>
+      <w:r>
+        <w:rPr>
+          <w:rFonts w:ascii="Times New Roman" w:eastAsia="Times New Roman" w:hAnsi="Times New Roman" w:cs="Times New Roman"/>
+          <w:noProof/>
+          <w:kern w:val="0"/>
+        </w:rPr>
+        <w:pict w14:anchorId="1F09649D">
+          <v:rect id="_x0000_i1027" alt="" style="width:468pt;height:.05pt;mso-width-percent:0;mso-height-percent:0;mso-width-percent:0;mso-height-percent:0" o:hralign="center" o:hrstd="t" o:hr="t" fillcolor="#a0a0a0" stroked="f"/>
+        </w:pict>
+      </w:r>
+    </w:p>
+    <w:p>
+      <w:pPr>
+        <w:spacing w:before="100" w:beforeAutospacing="1" w:after="100" w:afterAutospacing="1" w:line="240" w:lineRule="auto"/>
+        <w:outlineLvl w:val="1"/>
+        <w:rPr>
+          <w:rFonts w:ascii="Times New Roman" w:eastAsia="Times New Roman" w:hAnsi="Times New Roman" w:cs="Times New Roman"/>
+          <w:b/>
+          <w:bCs/>
+          <w:kern w:val="0"/>
           <w:sz w:val="36"/>
           <w:szCs w:val="36"/>
           <w14:ligatures w14:val="none"/>
@@ -5686,7 +5806,7 @@
           <w:szCs w:val="36"/>
           <w14:ligatures w14:val="none"/>
         </w:rPr>
-        <w:t>WHAT YOU'RE GETTING</w:t>
+        <w:t>NEXT STEPS</w:t>
       </w:r>
     </w:p>
     <w:p>
@@ -5706,99 +5826,16 @@
           <w:kern w:val="0"/>
           <w14:ligatures w14:val="none"/>
         </w:rPr>
-        <w:t>Immediate:</w:t>
-      </w:r>
-    </w:p>
-    <w:p>
-      <w:pPr>
-        <w:numPr>
-          <w:ilvl w:val="0"/>
-          <w:numId w:val="33"/>
-        </w:numPr>
-        <w:spacing w:before="100" w:beforeAutospacing="1" w:after="100" w:afterAutospacing="1" w:line="240" w:lineRule="auto"/>
-        <w:rPr>
-          <w:rFonts w:ascii="Times New Roman" w:eastAsia="Times New Roman" w:hAnsi="Times New Roman" w:cs="Times New Roman"/>
-          <w:kern w:val="0"/>
-          <w14:ligatures w14:val="none"/>
-        </w:rPr>
-      </w:pPr>
-      <w:r>
-        <w:rPr>
-          <w:rFonts w:ascii="Times New Roman" w:eastAsia="Times New Roman" w:hAnsi="Times New Roman" w:cs="Times New Roman"/>
-          <w:kern w:val="0"/>
-          <w14:ligatures w14:val="none"/>
-        </w:rPr>
-        <w:t>Modern, fast, professional website</w:t>
-      </w:r>
-    </w:p>
-    <w:p>
-      <w:pPr>
-        <w:numPr>
-          <w:ilvl w:val="0"/>
-          <w:numId w:val="33"/>
-        </w:numPr>
-        <w:spacing w:before="100" w:beforeAutospacing="1" w:after="100" w:afterAutospacing="1" w:line="240" w:lineRule="auto"/>
-        <w:rPr>
-          <w:rFonts w:ascii="Times New Roman" w:eastAsia="Times New Roman" w:hAnsi="Times New Roman" w:cs="Times New Roman"/>
-          <w:kern w:val="0"/>
-          <w14:ligatures w14:val="none"/>
-        </w:rPr>
-      </w:pPr>
-      <w:r>
-        <w:rPr>
-          <w:rFonts w:ascii="Times New Roman" w:eastAsia="Times New Roman" w:hAnsi="Times New Roman" w:cs="Times New Roman"/>
-          <w:kern w:val="0"/>
-          <w14:ligatures w14:val="none"/>
-        </w:rPr>
-        <w:t>Complete ownership (your accounts, your code)</w:t>
-      </w:r>
-    </w:p>
-    <w:p>
-      <w:pPr>
-        <w:numPr>
-          <w:ilvl w:val="0"/>
-          <w:numId w:val="33"/>
-        </w:numPr>
-        <w:spacing w:before="100" w:beforeAutospacing="1" w:after="100" w:afterAutospacing="1" w:line="240" w:lineRule="auto"/>
-        <w:rPr>
-          <w:rFonts w:ascii="Times New Roman" w:eastAsia="Times New Roman" w:hAnsi="Times New Roman" w:cs="Times New Roman"/>
-          <w:kern w:val="0"/>
-          <w14:ligatures w14:val="none"/>
-        </w:rPr>
-      </w:pPr>
-      <w:r>
-        <w:rPr>
-          <w:rFonts w:ascii="Times New Roman" w:eastAsia="Times New Roman" w:hAnsi="Times New Roman" w:cs="Times New Roman"/>
-          <w:kern w:val="0"/>
-          <w14:ligatures w14:val="none"/>
-        </w:rPr>
-        <w:t>All current rankings preserved</w:t>
-      </w:r>
-    </w:p>
-    <w:p>
-      <w:pPr>
-        <w:numPr>
-          <w:ilvl w:val="0"/>
-          <w:numId w:val="33"/>
-        </w:numPr>
-        <w:spacing w:before="100" w:beforeAutospacing="1" w:after="100" w:afterAutospacing="1" w:line="240" w:lineRule="auto"/>
-        <w:rPr>
-          <w:rFonts w:ascii="Times New Roman" w:eastAsia="Times New Roman" w:hAnsi="Times New Roman" w:cs="Times New Roman"/>
-          <w:kern w:val="0"/>
-          <w14:ligatures w14:val="none"/>
-        </w:rPr>
-      </w:pPr>
-      <w:r>
-        <w:rPr>
-          <w:rFonts w:ascii="Times New Roman" w:eastAsia="Times New Roman" w:hAnsi="Times New Roman" w:cs="Times New Roman"/>
-          <w:kern w:val="0"/>
-          <w14:ligatures w14:val="none"/>
-        </w:rPr>
-        <w:t>Ready to generate leads day 1</w:t>
-      </w:r>
-    </w:p>
-    <w:p>
-      <w:pPr>
+        <w:lastRenderedPageBreak/>
+        <w:t>To Move Forward:</w:t>
+      </w:r>
+    </w:p>
+    <w:p>
+      <w:pPr>
+        <w:numPr>
+          <w:ilvl w:val="0"/>
+          <w:numId w:val="39"/>
+        </w:numPr>
         <w:spacing w:before="100" w:beforeAutospacing="1" w:after="100" w:afterAutospacing="1" w:line="240" w:lineRule="auto"/>
         <w:rPr>
           <w:rFonts w:ascii="Times New Roman" w:eastAsia="Times New Roman" w:hAnsi="Times New Roman" w:cs="Times New Roman"/>
@@ -5814,122 +5851,31 @@
           <w:kern w:val="0"/>
           <w14:ligatures w14:val="none"/>
         </w:rPr>
-        <w:lastRenderedPageBreak/>
-        <w:t>Ongoing:</w:t>
-      </w:r>
-    </w:p>
-    <w:p>
-      <w:pPr>
-        <w:numPr>
-          <w:ilvl w:val="0"/>
-          <w:numId w:val="34"/>
-        </w:numPr>
-        <w:spacing w:before="100" w:beforeAutospacing="1" w:after="100" w:afterAutospacing="1" w:line="240" w:lineRule="auto"/>
-        <w:rPr>
-          <w:rFonts w:ascii="Times New Roman" w:eastAsia="Times New Roman" w:hAnsi="Times New Roman" w:cs="Times New Roman"/>
-          <w:kern w:val="0"/>
-          <w14:ligatures w14:val="none"/>
-        </w:rPr>
-      </w:pPr>
-      <w:r>
-        <w:rPr>
-          <w:rFonts w:ascii="Times New Roman" w:eastAsia="Times New Roman" w:hAnsi="Times New Roman" w:cs="Times New Roman"/>
-          <w:kern w:val="0"/>
-          <w14:ligatures w14:val="none"/>
-        </w:rPr>
-        <w:t>Consistent content growth (48 new pages/year)</w:t>
-      </w:r>
-    </w:p>
-    <w:p>
-      <w:pPr>
-        <w:numPr>
-          <w:ilvl w:val="0"/>
-          <w:numId w:val="34"/>
-        </w:numPr>
-        <w:spacing w:before="100" w:beforeAutospacing="1" w:after="100" w:afterAutospacing="1" w:line="240" w:lineRule="auto"/>
-        <w:rPr>
-          <w:rFonts w:ascii="Times New Roman" w:eastAsia="Times New Roman" w:hAnsi="Times New Roman" w:cs="Times New Roman"/>
-          <w:kern w:val="0"/>
-          <w14:ligatures w14:val="none"/>
-        </w:rPr>
-      </w:pPr>
-      <w:r>
-        <w:rPr>
-          <w:rFonts w:ascii="Times New Roman" w:eastAsia="Times New Roman" w:hAnsi="Times New Roman" w:cs="Times New Roman"/>
-          <w:kern w:val="0"/>
-          <w14:ligatures w14:val="none"/>
-        </w:rPr>
-        <w:t>Active SEO optimization</w:t>
-      </w:r>
-    </w:p>
-    <w:p>
-      <w:pPr>
-        <w:numPr>
-          <w:ilvl w:val="0"/>
-          <w:numId w:val="34"/>
-        </w:numPr>
-        <w:spacing w:before="100" w:beforeAutospacing="1" w:after="100" w:afterAutospacing="1" w:line="240" w:lineRule="auto"/>
-        <w:rPr>
-          <w:rFonts w:ascii="Times New Roman" w:eastAsia="Times New Roman" w:hAnsi="Times New Roman" w:cs="Times New Roman"/>
-          <w:kern w:val="0"/>
-          <w14:ligatures w14:val="none"/>
-        </w:rPr>
-      </w:pPr>
-      <w:r>
-        <w:rPr>
-          <w:rFonts w:ascii="Times New Roman" w:eastAsia="Times New Roman" w:hAnsi="Times New Roman" w:cs="Times New Roman"/>
-          <w:kern w:val="0"/>
-          <w14:ligatures w14:val="none"/>
-        </w:rPr>
-        <w:t>Regular performance tracking</w:t>
-      </w:r>
-    </w:p>
-    <w:p>
-      <w:pPr>
-        <w:numPr>
-          <w:ilvl w:val="0"/>
-          <w:numId w:val="34"/>
-        </w:numPr>
-        <w:spacing w:before="100" w:beforeAutospacing="1" w:after="100" w:afterAutospacing="1" w:line="240" w:lineRule="auto"/>
-        <w:rPr>
-          <w:rFonts w:ascii="Times New Roman" w:eastAsia="Times New Roman" w:hAnsi="Times New Roman" w:cs="Times New Roman"/>
-          <w:kern w:val="0"/>
-          <w14:ligatures w14:val="none"/>
-        </w:rPr>
-      </w:pPr>
-      <w:r>
-        <w:rPr>
-          <w:rFonts w:ascii="Times New Roman" w:eastAsia="Times New Roman" w:hAnsi="Times New Roman" w:cs="Times New Roman"/>
-          <w:kern w:val="0"/>
-          <w14:ligatures w14:val="none"/>
-        </w:rPr>
-        <w:t>Unlimited site maintenance</w:t>
-      </w:r>
-    </w:p>
-    <w:p>
-      <w:pPr>
-        <w:numPr>
-          <w:ilvl w:val="0"/>
-          <w:numId w:val="34"/>
-        </w:numPr>
-        <w:spacing w:before="100" w:beforeAutospacing="1" w:after="100" w:afterAutospacing="1" w:line="240" w:lineRule="auto"/>
-        <w:rPr>
-          <w:rFonts w:ascii="Times New Roman" w:eastAsia="Times New Roman" w:hAnsi="Times New Roman" w:cs="Times New Roman"/>
-          <w:kern w:val="0"/>
-          <w14:ligatures w14:val="none"/>
-        </w:rPr>
-      </w:pPr>
-      <w:r>
-        <w:rPr>
-          <w:rFonts w:ascii="Times New Roman" w:eastAsia="Times New Roman" w:hAnsi="Times New Roman" w:cs="Times New Roman"/>
-          <w:kern w:val="0"/>
-          <w14:ligatures w14:val="none"/>
-        </w:rPr>
-        <w:t>Direct access to me (no agencies, no middlemen)</w:t>
-      </w:r>
-    </w:p>
-    <w:p>
-      <w:pPr>
+        <w:t>Review &amp; Sign</w:t>
+      </w:r>
+      <w:r>
+        <w:rPr>
+          <w:rFonts w:ascii="Times New Roman" w:eastAsia="Times New Roman" w:hAnsi="Times New Roman" w:cs="Times New Roman"/>
+          <w:kern w:val="0"/>
+          <w14:ligatures w14:val="none"/>
+        </w:rPr>
+        <w:t xml:space="preserve"> this proposal</w:t>
+      </w:r>
+      <w:r>
+        <w:rPr>
+          <w:rFonts w:ascii="Times New Roman" w:eastAsia="Times New Roman" w:hAnsi="Times New Roman" w:cs="Times New Roman"/>
+          <w:kern w:val="0"/>
+          <w14:ligatures w14:val="none"/>
+        </w:rPr>
+        <w:t xml:space="preserve"> &amp; attached contract</w:t>
+      </w:r>
+    </w:p>
+    <w:p>
+      <w:pPr>
+        <w:numPr>
+          <w:ilvl w:val="0"/>
+          <w:numId w:val="39"/>
+        </w:numPr>
         <w:spacing w:before="100" w:beforeAutospacing="1" w:after="100" w:afterAutospacing="1" w:line="240" w:lineRule="auto"/>
         <w:rPr>
           <w:rFonts w:ascii="Times New Roman" w:eastAsia="Times New Roman" w:hAnsi="Times New Roman" w:cs="Times New Roman"/>
@@ -5945,126 +5891,158 @@
           <w:kern w:val="0"/>
           <w14:ligatures w14:val="none"/>
         </w:rPr>
-        <w:t>Long-Term:</w:t>
-      </w:r>
-    </w:p>
-    <w:p>
-      <w:pPr>
-        <w:numPr>
-          <w:ilvl w:val="0"/>
-          <w:numId w:val="35"/>
-        </w:numPr>
-        <w:spacing w:before="100" w:beforeAutospacing="1" w:after="100" w:afterAutospacing="1" w:line="240" w:lineRule="auto"/>
-        <w:rPr>
-          <w:rFonts w:ascii="Times New Roman" w:eastAsia="Times New Roman" w:hAnsi="Times New Roman" w:cs="Times New Roman"/>
-          <w:kern w:val="0"/>
-          <w14:ligatures w14:val="none"/>
-        </w:rPr>
-      </w:pPr>
-      <w:r>
-        <w:rPr>
-          <w:rFonts w:ascii="Times New Roman" w:eastAsia="Times New Roman" w:hAnsi="Times New Roman" w:cs="Times New Roman"/>
-          <w:kern w:val="0"/>
-          <w14:ligatures w14:val="none"/>
-        </w:rPr>
-        <w:t>Page 1 rankings for all target keywords</w:t>
-      </w:r>
-    </w:p>
-    <w:p>
-      <w:pPr>
-        <w:numPr>
-          <w:ilvl w:val="0"/>
-          <w:numId w:val="35"/>
-        </w:numPr>
-        <w:spacing w:before="100" w:beforeAutospacing="1" w:after="100" w:afterAutospacing="1" w:line="240" w:lineRule="auto"/>
-        <w:rPr>
-          <w:rFonts w:ascii="Times New Roman" w:eastAsia="Times New Roman" w:hAnsi="Times New Roman" w:cs="Times New Roman"/>
-          <w:kern w:val="0"/>
-          <w14:ligatures w14:val="none"/>
-        </w:rPr>
-      </w:pPr>
-      <w:r>
-        <w:rPr>
-          <w:rFonts w:ascii="Times New Roman" w:eastAsia="Times New Roman" w:hAnsi="Times New Roman" w:cs="Times New Roman"/>
-          <w:kern w:val="0"/>
-          <w14:ligatures w14:val="none"/>
-        </w:rPr>
-        <w:t>Reduced dependence on paid lead services</w:t>
-      </w:r>
-    </w:p>
-    <w:p>
-      <w:pPr>
-        <w:numPr>
-          <w:ilvl w:val="0"/>
-          <w:numId w:val="35"/>
-        </w:numPr>
-        <w:spacing w:before="100" w:beforeAutospacing="1" w:after="100" w:afterAutospacing="1" w:line="240" w:lineRule="auto"/>
-        <w:rPr>
-          <w:rFonts w:ascii="Times New Roman" w:eastAsia="Times New Roman" w:hAnsi="Times New Roman" w:cs="Times New Roman"/>
-          <w:kern w:val="0"/>
-          <w14:ligatures w14:val="none"/>
-        </w:rPr>
-      </w:pPr>
-      <w:r>
-        <w:rPr>
-          <w:rFonts w:ascii="Times New Roman" w:eastAsia="Times New Roman" w:hAnsi="Times New Roman" w:cs="Times New Roman"/>
-          <w:kern w:val="0"/>
-          <w14:ligatures w14:val="none"/>
-        </w:rPr>
-        <w:t>Owned asset that generates leads 24/7</w:t>
-      </w:r>
-    </w:p>
-    <w:p>
-      <w:pPr>
-        <w:numPr>
-          <w:ilvl w:val="0"/>
-          <w:numId w:val="35"/>
-        </w:numPr>
-        <w:spacing w:before="100" w:beforeAutospacing="1" w:after="100" w:afterAutospacing="1" w:line="240" w:lineRule="auto"/>
-        <w:rPr>
-          <w:rFonts w:ascii="Times New Roman" w:eastAsia="Times New Roman" w:hAnsi="Times New Roman" w:cs="Times New Roman"/>
-          <w:kern w:val="0"/>
-          <w14:ligatures w14:val="none"/>
-        </w:rPr>
-      </w:pPr>
-      <w:r>
-        <w:rPr>
-          <w:rFonts w:ascii="Times New Roman" w:eastAsia="Times New Roman" w:hAnsi="Times New Roman" w:cs="Times New Roman"/>
-          <w:kern w:val="0"/>
-          <w14:ligatures w14:val="none"/>
-        </w:rPr>
-        <w:t>System that works whether you're working or not</w:t>
-      </w:r>
-    </w:p>
-    <w:p>
-      <w:pPr>
-        <w:spacing w:after="0" w:line="240" w:lineRule="auto"/>
-        <w:rPr>
-          <w:rFonts w:ascii="Times New Roman" w:eastAsia="Times New Roman" w:hAnsi="Times New Roman" w:cs="Times New Roman"/>
-          <w:kern w:val="0"/>
-          <w14:ligatures w14:val="none"/>
-        </w:rPr>
-      </w:pPr>
-      <w:r>
-        <w:rPr>
-          <w:rFonts w:ascii="Times New Roman" w:eastAsia="Times New Roman" w:hAnsi="Times New Roman" w:cs="Times New Roman"/>
-          <w:noProof/>
-          <w:kern w:val="0"/>
-        </w:rPr>
-        <w:pict w14:anchorId="2A5FD17F">
-          <v:rect id="_x0000_i1028" alt="" style="width:468pt;height:.05pt;mso-width-percent:0;mso-height-percent:0;mso-width-percent:0;mso-height-percent:0" o:hralign="center" o:hrstd="t" o:hr="t" fillcolor="#a0a0a0" stroked="f"/>
-        </w:pict>
-      </w:r>
-    </w:p>
-    <w:p>
-      <w:pPr>
-        <w:spacing w:before="100" w:beforeAutospacing="1" w:after="100" w:afterAutospacing="1" w:line="240" w:lineRule="auto"/>
-        <w:outlineLvl w:val="1"/>
+        <w:t>Set up accounts:</w:t>
+      </w:r>
+      <w:r>
+        <w:rPr>
+          <w:rFonts w:ascii="Times New Roman" w:eastAsia="Times New Roman" w:hAnsi="Times New Roman" w:cs="Times New Roman"/>
+          <w:kern w:val="0"/>
+          <w14:ligatures w14:val="none"/>
+        </w:rPr>
+        <w:t xml:space="preserve"> Vercel (</w:t>
+      </w:r>
+      <w:r>
+        <w:rPr>
+          <w:rFonts w:ascii="Times New Roman" w:eastAsia="Times New Roman" w:hAnsi="Times New Roman" w:cs="Times New Roman"/>
+          <w:kern w:val="0"/>
+          <w14:ligatures w14:val="none"/>
+        </w:rPr>
+        <w:t>$20 a month</w:t>
+      </w:r>
+      <w:r>
+        <w:rPr>
+          <w:rFonts w:ascii="Times New Roman" w:eastAsia="Times New Roman" w:hAnsi="Times New Roman" w:cs="Times New Roman"/>
+          <w:kern w:val="0"/>
+          <w14:ligatures w14:val="none"/>
+        </w:rPr>
+        <w:t>) and GitHub (free) - I'll guide you</w:t>
+      </w:r>
+    </w:p>
+    <w:p>
+      <w:pPr>
+        <w:numPr>
+          <w:ilvl w:val="0"/>
+          <w:numId w:val="39"/>
+        </w:numPr>
+        <w:spacing w:before="100" w:beforeAutospacing="1" w:after="100" w:afterAutospacing="1" w:line="240" w:lineRule="auto"/>
+        <w:rPr>
+          <w:rFonts w:ascii="Times New Roman" w:eastAsia="Times New Roman" w:hAnsi="Times New Roman" w:cs="Times New Roman"/>
+          <w:kern w:val="0"/>
+          <w14:ligatures w14:val="none"/>
+        </w:rPr>
+      </w:pPr>
+      <w:r>
         <w:rPr>
           <w:rFonts w:ascii="Times New Roman" w:eastAsia="Times New Roman" w:hAnsi="Times New Roman" w:cs="Times New Roman"/>
           <w:b/>
           <w:bCs/>
           <w:kern w:val="0"/>
+          <w14:ligatures w14:val="none"/>
+        </w:rPr>
+        <w:t>Initial payment:</w:t>
+      </w:r>
+      <w:r>
+        <w:rPr>
+          <w:rFonts w:ascii="Times New Roman" w:eastAsia="Times New Roman" w:hAnsi="Times New Roman" w:cs="Times New Roman"/>
+          <w:kern w:val="0"/>
+          <w14:ligatures w14:val="none"/>
+        </w:rPr>
+        <w:t xml:space="preserve"> $2,500 + $397 = $2,897 total</w:t>
+      </w:r>
+    </w:p>
+    <w:p>
+      <w:pPr>
+        <w:numPr>
+          <w:ilvl w:val="0"/>
+          <w:numId w:val="39"/>
+        </w:numPr>
+        <w:spacing w:before="100" w:beforeAutospacing="1" w:after="100" w:afterAutospacing="1" w:line="240" w:lineRule="auto"/>
+        <w:rPr>
+          <w:rFonts w:ascii="Times New Roman" w:eastAsia="Times New Roman" w:hAnsi="Times New Roman" w:cs="Times New Roman"/>
+          <w:kern w:val="0"/>
+          <w14:ligatures w14:val="none"/>
+        </w:rPr>
+      </w:pPr>
+      <w:r>
+        <w:rPr>
+          <w:rFonts w:ascii="Times New Roman" w:eastAsia="Times New Roman" w:hAnsi="Times New Roman" w:cs="Times New Roman"/>
+          <w:b/>
+          <w:bCs/>
+          <w:kern w:val="0"/>
+          <w14:ligatures w14:val="none"/>
+        </w:rPr>
+        <w:t>Week 1:</w:t>
+      </w:r>
+      <w:r>
+        <w:rPr>
+          <w:rFonts w:ascii="Times New Roman" w:eastAsia="Times New Roman" w:hAnsi="Times New Roman" w:cs="Times New Roman"/>
+          <w:kern w:val="0"/>
+          <w14:ligatures w14:val="none"/>
+        </w:rPr>
+        <w:t xml:space="preserve"> Site migration begins</w:t>
+      </w:r>
+    </w:p>
+    <w:p>
+      <w:pPr>
+        <w:numPr>
+          <w:ilvl w:val="0"/>
+          <w:numId w:val="39"/>
+        </w:numPr>
+        <w:spacing w:before="100" w:beforeAutospacing="1" w:after="100" w:afterAutospacing="1" w:line="240" w:lineRule="auto"/>
+        <w:rPr>
+          <w:rFonts w:ascii="Times New Roman" w:eastAsia="Times New Roman" w:hAnsi="Times New Roman" w:cs="Times New Roman"/>
+          <w:kern w:val="0"/>
+          <w14:ligatures w14:val="none"/>
+        </w:rPr>
+      </w:pPr>
+      <w:r>
+        <w:rPr>
+          <w:rFonts w:ascii="Times New Roman" w:eastAsia="Times New Roman" w:hAnsi="Times New Roman" w:cs="Times New Roman"/>
+          <w:b/>
+          <w:bCs/>
+          <w:kern w:val="0"/>
+          <w14:ligatures w14:val="none"/>
+        </w:rPr>
+        <w:t>Week 2:</w:t>
+      </w:r>
+      <w:r>
+        <w:rPr>
+          <w:rFonts w:ascii="Times New Roman" w:eastAsia="Times New Roman" w:hAnsi="Times New Roman" w:cs="Times New Roman"/>
+          <w:kern w:val="0"/>
+          <w14:ligatures w14:val="none"/>
+        </w:rPr>
+        <w:t xml:space="preserve"> You own a fully optimized, lead-generating website</w:t>
+      </w:r>
+    </w:p>
+    <w:p>
+      <w:pPr>
+        <w:spacing w:after="0" w:line="240" w:lineRule="auto"/>
+        <w:rPr>
+          <w:rFonts w:ascii="Times New Roman" w:eastAsia="Times New Roman" w:hAnsi="Times New Roman" w:cs="Times New Roman"/>
+          <w:kern w:val="0"/>
+          <w14:ligatures w14:val="none"/>
+        </w:rPr>
+      </w:pPr>
+      <w:r>
+        <w:rPr>
+          <w:rFonts w:ascii="Times New Roman" w:eastAsia="Times New Roman" w:hAnsi="Times New Roman" w:cs="Times New Roman"/>
+          <w:noProof/>
+          <w:kern w:val="0"/>
+        </w:rPr>
+        <w:pict w14:anchorId="35507DDB">
+          <v:rect id="_x0000_i1026" alt="" style="width:468pt;height:.05pt;mso-width-percent:0;mso-height-percent:0;mso-width-percent:0;mso-height-percent:0" o:hralign="center" o:hrstd="t" o:hr="t" fillcolor="#a0a0a0" stroked="f"/>
+        </w:pict>
+      </w:r>
+    </w:p>
+    <w:p>
+      <w:pPr>
+        <w:spacing w:before="100" w:beforeAutospacing="1" w:after="100" w:afterAutospacing="1" w:line="240" w:lineRule="auto"/>
+        <w:outlineLvl w:val="1"/>
+        <w:rPr>
+          <w:rFonts w:ascii="Times New Roman" w:eastAsia="Times New Roman" w:hAnsi="Times New Roman" w:cs="Times New Roman"/>
+          <w:b/>
+          <w:bCs/>
+          <w:kern w:val="0"/>
           <w:sz w:val="36"/>
           <w:szCs w:val="36"/>
           <w14:ligatures w14:val="none"/>
@@ -6080,7 +6058,25 @@
           <w:szCs w:val="36"/>
           <w14:ligatures w14:val="none"/>
         </w:rPr>
-        <w:t>TERMS</w:t>
+        <w:t>ACCEPTANCE</w:t>
+      </w:r>
+    </w:p>
+    <w:p>
+      <w:pPr>
+        <w:spacing w:before="100" w:beforeAutospacing="1" w:after="100" w:afterAutospacing="1" w:line="240" w:lineRule="auto"/>
+        <w:rPr>
+          <w:rFonts w:ascii="Times New Roman" w:eastAsia="Times New Roman" w:hAnsi="Times New Roman" w:cs="Times New Roman"/>
+          <w:kern w:val="0"/>
+          <w14:ligatures w14:val="none"/>
+        </w:rPr>
+      </w:pPr>
+      <w:r>
+        <w:rPr>
+          <w:rFonts w:ascii="Times New Roman" w:eastAsia="Times New Roman" w:hAnsi="Times New Roman" w:cs="Times New Roman"/>
+          <w:kern w:val="0"/>
+          <w14:ligatures w14:val="none"/>
+        </w:rPr>
+        <w:t>By signing below, you authorize Elevate Pro Sites to proceed with the website transfer and ongoing SEO management services as outlined in this proposal.</w:t>
       </w:r>
     </w:p>
     <w:p>
@@ -6100,84 +6096,24 @@
           <w:kern w:val="0"/>
           <w14:ligatures w14:val="none"/>
         </w:rPr>
-        <w:t>Payment:</w:t>
-      </w:r>
-    </w:p>
-    <w:p>
-      <w:pPr>
-        <w:numPr>
-          <w:ilvl w:val="0"/>
-          <w:numId w:val="36"/>
-        </w:numPr>
-        <w:spacing w:before="100" w:beforeAutospacing="1" w:after="100" w:afterAutospacing="1" w:line="240" w:lineRule="auto"/>
-        <w:rPr>
-          <w:rFonts w:ascii="Times New Roman" w:eastAsia="Times New Roman" w:hAnsi="Times New Roman" w:cs="Times New Roman"/>
-          <w:kern w:val="0"/>
-          <w14:ligatures w14:val="none"/>
-        </w:rPr>
-      </w:pPr>
-      <w:r>
-        <w:rPr>
-          <w:rFonts w:ascii="Times New Roman" w:eastAsia="Times New Roman" w:hAnsi="Times New Roman" w:cs="Times New Roman"/>
-          <w:kern w:val="0"/>
-          <w14:ligatures w14:val="none"/>
-        </w:rPr>
-        <w:t>Website Transfer: $2,500 due at contract signing</w:t>
-      </w:r>
-    </w:p>
-    <w:p>
-      <w:pPr>
-        <w:numPr>
-          <w:ilvl w:val="0"/>
-          <w:numId w:val="36"/>
-        </w:numPr>
-        <w:spacing w:before="100" w:beforeAutospacing="1" w:after="100" w:afterAutospacing="1" w:line="240" w:lineRule="auto"/>
-        <w:rPr>
-          <w:rFonts w:ascii="Times New Roman" w:eastAsia="Times New Roman" w:hAnsi="Times New Roman" w:cs="Times New Roman"/>
-          <w:kern w:val="0"/>
-          <w14:ligatures w14:val="none"/>
-        </w:rPr>
-      </w:pPr>
-      <w:r>
-        <w:rPr>
-          <w:rFonts w:ascii="Times New Roman" w:eastAsia="Times New Roman" w:hAnsi="Times New Roman" w:cs="Times New Roman"/>
-          <w:kern w:val="0"/>
-          <w14:ligatures w14:val="none"/>
-        </w:rPr>
-        <w:t>Monthly SEO: $397/month, billed monthly</w:t>
-      </w:r>
-    </w:p>
-    <w:p>
-      <w:pPr>
-        <w:numPr>
-          <w:ilvl w:val="0"/>
-          <w:numId w:val="36"/>
-        </w:numPr>
-        <w:spacing w:before="100" w:beforeAutospacing="1" w:after="100" w:afterAutospacing="1" w:line="240" w:lineRule="auto"/>
-        <w:rPr>
-          <w:rFonts w:ascii="Times New Roman" w:eastAsia="Times New Roman" w:hAnsi="Times New Roman" w:cs="Times New Roman"/>
-          <w:kern w:val="0"/>
-          <w14:ligatures w14:val="none"/>
-        </w:rPr>
-      </w:pPr>
-      <w:r>
-        <w:rPr>
-          <w:rFonts w:ascii="Times New Roman" w:eastAsia="Times New Roman" w:hAnsi="Times New Roman" w:cs="Times New Roman"/>
-          <w:kern w:val="0"/>
-          <w14:ligatures w14:val="none"/>
-        </w:rPr>
-        <w:t>First month due with website payment</w:t>
-      </w:r>
-    </w:p>
-    <w:p>
-      <w:pPr>
-        <w:spacing w:before="100" w:beforeAutospacing="1" w:after="100" w:afterAutospacing="1" w:line="240" w:lineRule="auto"/>
-        <w:rPr>
-          <w:rFonts w:ascii="Times New Roman" w:eastAsia="Times New Roman" w:hAnsi="Times New Roman" w:cs="Times New Roman"/>
-          <w:kern w:val="0"/>
-          <w14:ligatures w14:val="none"/>
-        </w:rPr>
-      </w:pPr>
+        <w:t>Client Signature:</w:t>
+      </w:r>
+      <w:r>
+        <w:rPr>
+          <w:rFonts w:ascii="Times New Roman" w:eastAsia="Times New Roman" w:hAnsi="Times New Roman" w:cs="Times New Roman"/>
+          <w:kern w:val="0"/>
+          <w14:ligatures w14:val="none"/>
+        </w:rPr>
+        <w:t xml:space="preserve"> ______________________________</w:t>
+      </w:r>
+      <w:r>
+        <w:rPr>
+          <w:rFonts w:ascii="Times New Roman" w:eastAsia="Times New Roman" w:hAnsi="Times New Roman" w:cs="Times New Roman"/>
+          <w:kern w:val="0"/>
+          <w14:ligatures w14:val="none"/>
+        </w:rPr>
+        <w:br/>
+      </w:r>
       <w:r>
         <w:rPr>
           <w:rFonts w:ascii="Times New Roman" w:eastAsia="Times New Roman" w:hAnsi="Times New Roman" w:cs="Times New Roman"/>
@@ -6186,73 +6122,7 @@
           <w:kern w:val="0"/>
           <w14:ligatures w14:val="none"/>
         </w:rPr>
-        <w:t>Contract:</w:t>
-      </w:r>
-    </w:p>
-    <w:p>
-      <w:pPr>
-        <w:numPr>
-          <w:ilvl w:val="0"/>
-          <w:numId w:val="37"/>
-        </w:numPr>
-        <w:spacing w:before="100" w:beforeAutospacing="1" w:after="100" w:afterAutospacing="1" w:line="240" w:lineRule="auto"/>
-        <w:rPr>
-          <w:rFonts w:ascii="Times New Roman" w:eastAsia="Times New Roman" w:hAnsi="Times New Roman" w:cs="Times New Roman"/>
-          <w:kern w:val="0"/>
-          <w14:ligatures w14:val="none"/>
-        </w:rPr>
-      </w:pPr>
-      <w:r>
-        <w:rPr>
-          <w:rFonts w:ascii="Times New Roman" w:eastAsia="Times New Roman" w:hAnsi="Times New Roman" w:cs="Times New Roman"/>
-          <w:kern w:val="0"/>
-          <w14:ligatures w14:val="none"/>
-        </w:rPr>
-        <w:t>Website transfer: One-time transaction, full ownership transfers</w:t>
-      </w:r>
-    </w:p>
-    <w:p>
-      <w:pPr>
-        <w:numPr>
-          <w:ilvl w:val="0"/>
-          <w:numId w:val="37"/>
-        </w:numPr>
-        <w:spacing w:before="100" w:beforeAutospacing="1" w:after="100" w:afterAutospacing="1" w:line="240" w:lineRule="auto"/>
-        <w:rPr>
-          <w:rFonts w:ascii="Times New Roman" w:eastAsia="Times New Roman" w:hAnsi="Times New Roman" w:cs="Times New Roman"/>
-          <w:kern w:val="0"/>
-          <w14:ligatures w14:val="none"/>
-        </w:rPr>
-      </w:pPr>
-      <w:r>
-        <w:rPr>
-          <w:rFonts w:ascii="Times New Roman" w:eastAsia="Times New Roman" w:hAnsi="Times New Roman" w:cs="Times New Roman"/>
-          <w:kern w:val="0"/>
-          <w14:ligatures w14:val="none"/>
-        </w:rPr>
-        <w:t>Monthly SEO: Month-to-month, cancel anytime with 30 days notice</w:t>
-      </w:r>
-    </w:p>
-    <w:p>
-      <w:pPr>
-        <w:numPr>
-          <w:ilvl w:val="0"/>
-          <w:numId w:val="37"/>
-        </w:numPr>
-        <w:spacing w:before="100" w:beforeAutospacing="1" w:after="100" w:afterAutospacing="1" w:line="240" w:lineRule="auto"/>
-        <w:rPr>
-          <w:rFonts w:ascii="Times New Roman" w:eastAsia="Times New Roman" w:hAnsi="Times New Roman" w:cs="Times New Roman"/>
-          <w:kern w:val="0"/>
-          <w14:ligatures w14:val="none"/>
-        </w:rPr>
-      </w:pPr>
-      <w:r>
-        <w:rPr>
-          <w:rFonts w:ascii="Times New Roman" w:eastAsia="Times New Roman" w:hAnsi="Times New Roman" w:cs="Times New Roman"/>
-          <w:kern w:val="0"/>
-          <w14:ligatures w14:val="none"/>
-        </w:rPr>
-        <w:t>No long-term commitment required</w:t>
+        <w:t>William Pierce, Get My Junk</w:t>
       </w:r>
     </w:p>
     <w:p>
@@ -6272,104 +6142,120 @@
           <w:kern w:val="0"/>
           <w14:ligatures w14:val="none"/>
         </w:rPr>
-        <w:t>Guarantee:</w:t>
-      </w:r>
-    </w:p>
-    <w:p>
-      <w:pPr>
-        <w:numPr>
-          <w:ilvl w:val="0"/>
-          <w:numId w:val="38"/>
-        </w:numPr>
-        <w:spacing w:before="100" w:beforeAutospacing="1" w:after="100" w:afterAutospacing="1" w:line="240" w:lineRule="auto"/>
-        <w:rPr>
-          <w:rFonts w:ascii="Times New Roman" w:eastAsia="Times New Roman" w:hAnsi="Times New Roman" w:cs="Times New Roman"/>
-          <w:kern w:val="0"/>
-          <w14:ligatures w14:val="none"/>
-        </w:rPr>
-      </w:pPr>
-      <w:r>
-        <w:rPr>
-          <w:rFonts w:ascii="Times New Roman" w:eastAsia="Times New Roman" w:hAnsi="Times New Roman" w:cs="Times New Roman"/>
-          <w:kern w:val="0"/>
-          <w14:ligatures w14:val="none"/>
-        </w:rPr>
-        <w:t>Website delivered within 2 weeks or full refund</w:t>
-      </w:r>
-    </w:p>
-    <w:p>
-      <w:pPr>
-        <w:numPr>
-          <w:ilvl w:val="0"/>
-          <w:numId w:val="38"/>
-        </w:numPr>
-        <w:spacing w:before="100" w:beforeAutospacing="1" w:after="100" w:afterAutospacing="1" w:line="240" w:lineRule="auto"/>
-        <w:rPr>
-          <w:rFonts w:ascii="Times New Roman" w:eastAsia="Times New Roman" w:hAnsi="Times New Roman" w:cs="Times New Roman"/>
-          <w:kern w:val="0"/>
-          <w14:ligatures w14:val="none"/>
-        </w:rPr>
-      </w:pPr>
-      <w:r>
-        <w:rPr>
-          <w:rFonts w:ascii="Times New Roman" w:eastAsia="Times New Roman" w:hAnsi="Times New Roman" w:cs="Times New Roman"/>
-          <w:kern w:val="0"/>
-          <w14:ligatures w14:val="none"/>
-        </w:rPr>
-        <w:t>SEO work completed as specified or pro-rated refund</w:t>
-      </w:r>
-    </w:p>
-    <w:p>
-      <w:pPr>
-        <w:numPr>
-          <w:ilvl w:val="0"/>
-          <w:numId w:val="38"/>
-        </w:numPr>
-        <w:spacing w:before="100" w:beforeAutospacing="1" w:after="100" w:afterAutospacing="1" w:line="240" w:lineRule="auto"/>
-        <w:rPr>
-          <w:rFonts w:ascii="Times New Roman" w:eastAsia="Times New Roman" w:hAnsi="Times New Roman" w:cs="Times New Roman"/>
-          <w:kern w:val="0"/>
-          <w14:ligatures w14:val="none"/>
-        </w:rPr>
-      </w:pPr>
-      <w:r>
-        <w:rPr>
-          <w:rFonts w:ascii="Times New Roman" w:eastAsia="Times New Roman" w:hAnsi="Times New Roman" w:cs="Times New Roman"/>
-          <w:kern w:val="0"/>
-          <w14:ligatures w14:val="none"/>
-        </w:rPr>
-        <w:t>If you're not satisfied, cancel anytime</w:t>
-      </w:r>
-    </w:p>
-    <w:p>
-      <w:pPr>
-        <w:spacing w:after="0" w:line="240" w:lineRule="auto"/>
-        <w:rPr>
-          <w:rFonts w:ascii="Times New Roman" w:eastAsia="Times New Roman" w:hAnsi="Times New Roman" w:cs="Times New Roman"/>
-          <w:kern w:val="0"/>
-          <w14:ligatures w14:val="none"/>
-        </w:rPr>
-      </w:pPr>
-      <w:r>
-        <w:rPr>
-          <w:rFonts w:ascii="Times New Roman" w:eastAsia="Times New Roman" w:hAnsi="Times New Roman" w:cs="Times New Roman"/>
-          <w:noProof/>
-          <w:kern w:val="0"/>
-        </w:rPr>
-        <w:pict w14:anchorId="54EDB478">
-          <v:rect id="_x0000_i1027" alt="" style="width:468pt;height:.05pt;mso-width-percent:0;mso-height-percent:0;mso-width-percent:0;mso-height-percent:0" o:hralign="center" o:hrstd="t" o:hr="t" fillcolor="#a0a0a0" stroked="f"/>
-        </w:pict>
-      </w:r>
-    </w:p>
-    <w:p>
-      <w:pPr>
-        <w:spacing w:before="100" w:beforeAutospacing="1" w:after="100" w:afterAutospacing="1" w:line="240" w:lineRule="auto"/>
-        <w:outlineLvl w:val="1"/>
+        <w:t>Date:</w:t>
+      </w:r>
+      <w:r>
+        <w:rPr>
+          <w:rFonts w:ascii="Times New Roman" w:eastAsia="Times New Roman" w:hAnsi="Times New Roman" w:cs="Times New Roman"/>
+          <w:kern w:val="0"/>
+          <w14:ligatures w14:val="none"/>
+        </w:rPr>
+        <w:t xml:space="preserve"> ______________________________</w:t>
+      </w:r>
+    </w:p>
+    <w:p>
+      <w:pPr>
+        <w:spacing w:before="100" w:beforeAutospacing="1" w:after="100" w:afterAutospacing="1" w:line="240" w:lineRule="auto"/>
+        <w:rPr>
+          <w:rFonts w:ascii="Times New Roman" w:eastAsia="Times New Roman" w:hAnsi="Times New Roman" w:cs="Times New Roman"/>
+          <w:kern w:val="0"/>
+          <w14:ligatures w14:val="none"/>
+        </w:rPr>
+      </w:pPr>
+      <w:r>
         <w:rPr>
           <w:rFonts w:ascii="Times New Roman" w:eastAsia="Times New Roman" w:hAnsi="Times New Roman" w:cs="Times New Roman"/>
           <w:b/>
           <w:bCs/>
           <w:kern w:val="0"/>
+          <w14:ligatures w14:val="none"/>
+        </w:rPr>
+        <w:t>Service Provider:</w:t>
+      </w:r>
+      <w:r>
+        <w:rPr>
+          <w:rFonts w:ascii="Times New Roman" w:eastAsia="Times New Roman" w:hAnsi="Times New Roman" w:cs="Times New Roman"/>
+          <w:kern w:val="0"/>
+          <w14:ligatures w14:val="none"/>
+        </w:rPr>
+        <w:t xml:space="preserve"> ______________________________</w:t>
+      </w:r>
+      <w:r>
+        <w:rPr>
+          <w:rFonts w:ascii="Times New Roman" w:eastAsia="Times New Roman" w:hAnsi="Times New Roman" w:cs="Times New Roman"/>
+          <w:kern w:val="0"/>
+          <w14:ligatures w14:val="none"/>
+        </w:rPr>
+        <w:br/>
+      </w:r>
+      <w:r>
+        <w:rPr>
+          <w:rFonts w:ascii="Times New Roman" w:eastAsia="Times New Roman" w:hAnsi="Times New Roman" w:cs="Times New Roman"/>
+          <w:b/>
+          <w:bCs/>
+          <w:kern w:val="0"/>
+          <w14:ligatures w14:val="none"/>
+        </w:rPr>
+        <w:t>Matthew Nelligan, Elevate Pro Sites</w:t>
+      </w:r>
+    </w:p>
+    <w:p>
+      <w:pPr>
+        <w:spacing w:before="100" w:beforeAutospacing="1" w:after="100" w:afterAutospacing="1" w:line="240" w:lineRule="auto"/>
+        <w:rPr>
+          <w:rFonts w:ascii="Times New Roman" w:eastAsia="Times New Roman" w:hAnsi="Times New Roman" w:cs="Times New Roman"/>
+          <w:kern w:val="0"/>
+          <w14:ligatures w14:val="none"/>
+        </w:rPr>
+      </w:pPr>
+      <w:r>
+        <w:rPr>
+          <w:rFonts w:ascii="Times New Roman" w:eastAsia="Times New Roman" w:hAnsi="Times New Roman" w:cs="Times New Roman"/>
+          <w:b/>
+          <w:bCs/>
+          <w:kern w:val="0"/>
+          <w14:ligatures w14:val="none"/>
+        </w:rPr>
+        <w:t>Date:</w:t>
+      </w:r>
+      <w:r>
+        <w:rPr>
+          <w:rFonts w:ascii="Times New Roman" w:eastAsia="Times New Roman" w:hAnsi="Times New Roman" w:cs="Times New Roman"/>
+          <w:kern w:val="0"/>
+          <w14:ligatures w14:val="none"/>
+        </w:rPr>
+        <w:t xml:space="preserve"> ______________________________</w:t>
+      </w:r>
+    </w:p>
+    <w:p>
+      <w:pPr>
+        <w:spacing w:after="0" w:line="240" w:lineRule="auto"/>
+        <w:rPr>
+          <w:rFonts w:ascii="Times New Roman" w:eastAsia="Times New Roman" w:hAnsi="Times New Roman" w:cs="Times New Roman"/>
+          <w:kern w:val="0"/>
+          <w14:ligatures w14:val="none"/>
+        </w:rPr>
+      </w:pPr>
+      <w:r>
+        <w:rPr>
+          <w:rFonts w:ascii="Times New Roman" w:eastAsia="Times New Roman" w:hAnsi="Times New Roman" w:cs="Times New Roman"/>
+          <w:noProof/>
+          <w:kern w:val="0"/>
+        </w:rPr>
+        <w:pict w14:anchorId="59930149">
+          <v:rect id="_x0000_i1025" alt="" style="width:468pt;height:.05pt;mso-width-percent:0;mso-height-percent:0;mso-width-percent:0;mso-height-percent:0" o:hralign="center" o:hrstd="t" o:hr="t" fillcolor="#a0a0a0" stroked="f"/>
+        </w:pict>
+      </w:r>
+    </w:p>
+    <w:p>
+      <w:pPr>
+        <w:spacing w:before="100" w:beforeAutospacing="1" w:after="100" w:afterAutospacing="1" w:line="240" w:lineRule="auto"/>
+        <w:outlineLvl w:val="1"/>
+        <w:rPr>
+          <w:rFonts w:ascii="Times New Roman" w:eastAsia="Times New Roman" w:hAnsi="Times New Roman" w:cs="Times New Roman"/>
+          <w:b/>
+          <w:bCs/>
+          <w:kern w:val="0"/>
           <w:sz w:val="36"/>
           <w:szCs w:val="36"/>
           <w14:ligatures w14:val="none"/>
@@ -6385,7 +6271,7 @@
           <w:szCs w:val="36"/>
           <w14:ligatures w14:val="none"/>
         </w:rPr>
-        <w:t>NEXT STEPS</w:t>
+        <w:t>CONTACT</w:t>
       </w:r>
     </w:p>
     <w:p>
@@ -6405,447 +6291,6 @@
           <w:kern w:val="0"/>
           <w14:ligatures w14:val="none"/>
         </w:rPr>
-        <w:t>To Move Forward:</w:t>
-      </w:r>
-    </w:p>
-    <w:p>
-      <w:pPr>
-        <w:numPr>
-          <w:ilvl w:val="0"/>
-          <w:numId w:val="39"/>
-        </w:numPr>
-        <w:spacing w:before="100" w:beforeAutospacing="1" w:after="100" w:afterAutospacing="1" w:line="240" w:lineRule="auto"/>
-        <w:rPr>
-          <w:rFonts w:ascii="Times New Roman" w:eastAsia="Times New Roman" w:hAnsi="Times New Roman" w:cs="Times New Roman"/>
-          <w:kern w:val="0"/>
-          <w14:ligatures w14:val="none"/>
-        </w:rPr>
-      </w:pPr>
-      <w:r>
-        <w:rPr>
-          <w:rFonts w:ascii="Times New Roman" w:eastAsia="Times New Roman" w:hAnsi="Times New Roman" w:cs="Times New Roman"/>
-          <w:b/>
-          <w:bCs/>
-          <w:kern w:val="0"/>
-          <w14:ligatures w14:val="none"/>
-        </w:rPr>
-        <w:t>Review &amp; Sign</w:t>
-      </w:r>
-      <w:r>
-        <w:rPr>
-          <w:rFonts w:ascii="Times New Roman" w:eastAsia="Times New Roman" w:hAnsi="Times New Roman" w:cs="Times New Roman"/>
-          <w:kern w:val="0"/>
-          <w14:ligatures w14:val="none"/>
-        </w:rPr>
-        <w:t xml:space="preserve"> this proposal</w:t>
-      </w:r>
-    </w:p>
-    <w:p>
-      <w:pPr>
-        <w:numPr>
-          <w:ilvl w:val="0"/>
-          <w:numId w:val="39"/>
-        </w:numPr>
-        <w:spacing w:before="100" w:beforeAutospacing="1" w:after="100" w:afterAutospacing="1" w:line="240" w:lineRule="auto"/>
-        <w:rPr>
-          <w:rFonts w:ascii="Times New Roman" w:eastAsia="Times New Roman" w:hAnsi="Times New Roman" w:cs="Times New Roman"/>
-          <w:kern w:val="0"/>
-          <w14:ligatures w14:val="none"/>
-        </w:rPr>
-      </w:pPr>
-      <w:r>
-        <w:rPr>
-          <w:rFonts w:ascii="Times New Roman" w:eastAsia="Times New Roman" w:hAnsi="Times New Roman" w:cs="Times New Roman"/>
-          <w:b/>
-          <w:bCs/>
-          <w:kern w:val="0"/>
-          <w14:ligatures w14:val="none"/>
-        </w:rPr>
-        <w:t>Set up accounts:</w:t>
-      </w:r>
-      <w:r>
-        <w:rPr>
-          <w:rFonts w:ascii="Times New Roman" w:eastAsia="Times New Roman" w:hAnsi="Times New Roman" w:cs="Times New Roman"/>
-          <w:kern w:val="0"/>
-          <w14:ligatures w14:val="none"/>
-        </w:rPr>
-        <w:t xml:space="preserve"> Vercel (free) and GitHub (free) - I'll guide you</w:t>
-      </w:r>
-    </w:p>
-    <w:p>
-      <w:pPr>
-        <w:numPr>
-          <w:ilvl w:val="0"/>
-          <w:numId w:val="39"/>
-        </w:numPr>
-        <w:spacing w:before="100" w:beforeAutospacing="1" w:after="100" w:afterAutospacing="1" w:line="240" w:lineRule="auto"/>
-        <w:rPr>
-          <w:rFonts w:ascii="Times New Roman" w:eastAsia="Times New Roman" w:hAnsi="Times New Roman" w:cs="Times New Roman"/>
-          <w:kern w:val="0"/>
-          <w14:ligatures w14:val="none"/>
-        </w:rPr>
-      </w:pPr>
-      <w:r>
-        <w:rPr>
-          <w:rFonts w:ascii="Times New Roman" w:eastAsia="Times New Roman" w:hAnsi="Times New Roman" w:cs="Times New Roman"/>
-          <w:b/>
-          <w:bCs/>
-          <w:kern w:val="0"/>
-          <w14:ligatures w14:val="none"/>
-        </w:rPr>
-        <w:lastRenderedPageBreak/>
-        <w:t>Initial payment:</w:t>
-      </w:r>
-      <w:r>
-        <w:rPr>
-          <w:rFonts w:ascii="Times New Roman" w:eastAsia="Times New Roman" w:hAnsi="Times New Roman" w:cs="Times New Roman"/>
-          <w:kern w:val="0"/>
-          <w14:ligatures w14:val="none"/>
-        </w:rPr>
-        <w:t xml:space="preserve"> $2,500 + $397 = $2,897 total</w:t>
-      </w:r>
-    </w:p>
-    <w:p>
-      <w:pPr>
-        <w:numPr>
-          <w:ilvl w:val="0"/>
-          <w:numId w:val="39"/>
-        </w:numPr>
-        <w:spacing w:before="100" w:beforeAutospacing="1" w:after="100" w:afterAutospacing="1" w:line="240" w:lineRule="auto"/>
-        <w:rPr>
-          <w:rFonts w:ascii="Times New Roman" w:eastAsia="Times New Roman" w:hAnsi="Times New Roman" w:cs="Times New Roman"/>
-          <w:kern w:val="0"/>
-          <w14:ligatures w14:val="none"/>
-        </w:rPr>
-      </w:pPr>
-      <w:r>
-        <w:rPr>
-          <w:rFonts w:ascii="Times New Roman" w:eastAsia="Times New Roman" w:hAnsi="Times New Roman" w:cs="Times New Roman"/>
-          <w:b/>
-          <w:bCs/>
-          <w:kern w:val="0"/>
-          <w14:ligatures w14:val="none"/>
-        </w:rPr>
-        <w:t>Week 1:</w:t>
-      </w:r>
-      <w:r>
-        <w:rPr>
-          <w:rFonts w:ascii="Times New Roman" w:eastAsia="Times New Roman" w:hAnsi="Times New Roman" w:cs="Times New Roman"/>
-          <w:kern w:val="0"/>
-          <w14:ligatures w14:val="none"/>
-        </w:rPr>
-        <w:t xml:space="preserve"> Site migration begins</w:t>
-      </w:r>
-    </w:p>
-    <w:p>
-      <w:pPr>
-        <w:numPr>
-          <w:ilvl w:val="0"/>
-          <w:numId w:val="39"/>
-        </w:numPr>
-        <w:spacing w:before="100" w:beforeAutospacing="1" w:after="100" w:afterAutospacing="1" w:line="240" w:lineRule="auto"/>
-        <w:rPr>
-          <w:rFonts w:ascii="Times New Roman" w:eastAsia="Times New Roman" w:hAnsi="Times New Roman" w:cs="Times New Roman"/>
-          <w:kern w:val="0"/>
-          <w14:ligatures w14:val="none"/>
-        </w:rPr>
-      </w:pPr>
-      <w:r>
-        <w:rPr>
-          <w:rFonts w:ascii="Times New Roman" w:eastAsia="Times New Roman" w:hAnsi="Times New Roman" w:cs="Times New Roman"/>
-          <w:b/>
-          <w:bCs/>
-          <w:kern w:val="0"/>
-          <w14:ligatures w14:val="none"/>
-        </w:rPr>
-        <w:t>Week 2:</w:t>
-      </w:r>
-      <w:r>
-        <w:rPr>
-          <w:rFonts w:ascii="Times New Roman" w:eastAsia="Times New Roman" w:hAnsi="Times New Roman" w:cs="Times New Roman"/>
-          <w:kern w:val="0"/>
-          <w14:ligatures w14:val="none"/>
-        </w:rPr>
-        <w:t xml:space="preserve"> You own a fully optimized, lead-generating website</w:t>
-      </w:r>
-    </w:p>
-    <w:p>
-      <w:pPr>
-        <w:spacing w:after="0" w:line="240" w:lineRule="auto"/>
-        <w:rPr>
-          <w:rFonts w:ascii="Times New Roman" w:eastAsia="Times New Roman" w:hAnsi="Times New Roman" w:cs="Times New Roman"/>
-          <w:kern w:val="0"/>
-          <w14:ligatures w14:val="none"/>
-        </w:rPr>
-      </w:pPr>
-      <w:r>
-        <w:rPr>
-          <w:rFonts w:ascii="Times New Roman" w:eastAsia="Times New Roman" w:hAnsi="Times New Roman" w:cs="Times New Roman"/>
-          <w:noProof/>
-          <w:kern w:val="0"/>
-        </w:rPr>
-        <w:pict w14:anchorId="0DF9B186">
-          <v:rect id="_x0000_i1026" alt="" style="width:468pt;height:.05pt;mso-width-percent:0;mso-height-percent:0;mso-width-percent:0;mso-height-percent:0" o:hralign="center" o:hrstd="t" o:hr="t" fillcolor="#a0a0a0" stroked="f"/>
-        </w:pict>
-      </w:r>
-    </w:p>
-    <w:p>
-      <w:pPr>
-        <w:spacing w:before="100" w:beforeAutospacing="1" w:after="100" w:afterAutospacing="1" w:line="240" w:lineRule="auto"/>
-        <w:outlineLvl w:val="1"/>
-        <w:rPr>
-          <w:rFonts w:ascii="Times New Roman" w:eastAsia="Times New Roman" w:hAnsi="Times New Roman" w:cs="Times New Roman"/>
-          <w:b/>
-          <w:bCs/>
-          <w:kern w:val="0"/>
-          <w:sz w:val="36"/>
-          <w:szCs w:val="36"/>
-          <w14:ligatures w14:val="none"/>
-        </w:rPr>
-      </w:pPr>
-      <w:r>
-        <w:rPr>
-          <w:rFonts w:ascii="Times New Roman" w:eastAsia="Times New Roman" w:hAnsi="Times New Roman" w:cs="Times New Roman"/>
-          <w:b/>
-          <w:bCs/>
-          <w:kern w:val="0"/>
-          <w:sz w:val="36"/>
-          <w:szCs w:val="36"/>
-          <w14:ligatures w14:val="none"/>
-        </w:rPr>
-        <w:t>ACCEPTANCE</w:t>
-      </w:r>
-    </w:p>
-    <w:p>
-      <w:pPr>
-        <w:spacing w:before="100" w:beforeAutospacing="1" w:after="100" w:afterAutospacing="1" w:line="240" w:lineRule="auto"/>
-        <w:rPr>
-          <w:rFonts w:ascii="Times New Roman" w:eastAsia="Times New Roman" w:hAnsi="Times New Roman" w:cs="Times New Roman"/>
-          <w:kern w:val="0"/>
-          <w14:ligatures w14:val="none"/>
-        </w:rPr>
-      </w:pPr>
-      <w:r>
-        <w:rPr>
-          <w:rFonts w:ascii="Times New Roman" w:eastAsia="Times New Roman" w:hAnsi="Times New Roman" w:cs="Times New Roman"/>
-          <w:kern w:val="0"/>
-          <w14:ligatures w14:val="none"/>
-        </w:rPr>
-        <w:t>By signing below, you authorize Elevate Pro Sites to proceed with the website transfer and ongoing SEO management services as outlined in this proposal.</w:t>
-      </w:r>
-    </w:p>
-    <w:p>
-      <w:pPr>
-        <w:spacing w:before="100" w:beforeAutospacing="1" w:after="100" w:afterAutospacing="1" w:line="240" w:lineRule="auto"/>
-        <w:rPr>
-          <w:rFonts w:ascii="Times New Roman" w:eastAsia="Times New Roman" w:hAnsi="Times New Roman" w:cs="Times New Roman"/>
-          <w:kern w:val="0"/>
-          <w14:ligatures w14:val="none"/>
-        </w:rPr>
-      </w:pPr>
-      <w:r>
-        <w:rPr>
-          <w:rFonts w:ascii="Times New Roman" w:eastAsia="Times New Roman" w:hAnsi="Times New Roman" w:cs="Times New Roman"/>
-          <w:b/>
-          <w:bCs/>
-          <w:kern w:val="0"/>
-          <w14:ligatures w14:val="none"/>
-        </w:rPr>
-        <w:t>Client Signature:</w:t>
-      </w:r>
-      <w:r>
-        <w:rPr>
-          <w:rFonts w:ascii="Times New Roman" w:eastAsia="Times New Roman" w:hAnsi="Times New Roman" w:cs="Times New Roman"/>
-          <w:kern w:val="0"/>
-          <w14:ligatures w14:val="none"/>
-        </w:rPr>
-        <w:t xml:space="preserve"> ______________________________</w:t>
-      </w:r>
-      <w:r>
-        <w:rPr>
-          <w:rFonts w:ascii="Times New Roman" w:eastAsia="Times New Roman" w:hAnsi="Times New Roman" w:cs="Times New Roman"/>
-          <w:kern w:val="0"/>
-          <w14:ligatures w14:val="none"/>
-        </w:rPr>
-        <w:br/>
-      </w:r>
-      <w:r>
-        <w:rPr>
-          <w:rFonts w:ascii="Times New Roman" w:eastAsia="Times New Roman" w:hAnsi="Times New Roman" w:cs="Times New Roman"/>
-          <w:b/>
-          <w:bCs/>
-          <w:kern w:val="0"/>
-          <w14:ligatures w14:val="none"/>
-        </w:rPr>
-        <w:t>William Pierce, Get My Junk</w:t>
-      </w:r>
-    </w:p>
-    <w:p>
-      <w:pPr>
-        <w:spacing w:before="100" w:beforeAutospacing="1" w:after="100" w:afterAutospacing="1" w:line="240" w:lineRule="auto"/>
-        <w:rPr>
-          <w:rFonts w:ascii="Times New Roman" w:eastAsia="Times New Roman" w:hAnsi="Times New Roman" w:cs="Times New Roman"/>
-          <w:kern w:val="0"/>
-          <w14:ligatures w14:val="none"/>
-        </w:rPr>
-      </w:pPr>
-      <w:r>
-        <w:rPr>
-          <w:rFonts w:ascii="Times New Roman" w:eastAsia="Times New Roman" w:hAnsi="Times New Roman" w:cs="Times New Roman"/>
-          <w:b/>
-          <w:bCs/>
-          <w:kern w:val="0"/>
-          <w14:ligatures w14:val="none"/>
-        </w:rPr>
-        <w:t>Date:</w:t>
-      </w:r>
-      <w:r>
-        <w:rPr>
-          <w:rFonts w:ascii="Times New Roman" w:eastAsia="Times New Roman" w:hAnsi="Times New Roman" w:cs="Times New Roman"/>
-          <w:kern w:val="0"/>
-          <w14:ligatures w14:val="none"/>
-        </w:rPr>
-        <w:t xml:space="preserve"> ______________________________</w:t>
-      </w:r>
-    </w:p>
-    <w:p>
-      <w:pPr>
-        <w:spacing w:before="100" w:beforeAutospacing="1" w:after="100" w:afterAutospacing="1" w:line="240" w:lineRule="auto"/>
-        <w:rPr>
-          <w:rFonts w:ascii="Times New Roman" w:eastAsia="Times New Roman" w:hAnsi="Times New Roman" w:cs="Times New Roman"/>
-          <w:kern w:val="0"/>
-          <w14:ligatures w14:val="none"/>
-        </w:rPr>
-      </w:pPr>
-      <w:r>
-        <w:rPr>
-          <w:rFonts w:ascii="Times New Roman" w:eastAsia="Times New Roman" w:hAnsi="Times New Roman" w:cs="Times New Roman"/>
-          <w:b/>
-          <w:bCs/>
-          <w:kern w:val="0"/>
-          <w14:ligatures w14:val="none"/>
-        </w:rPr>
-        <w:t>Service Provider:</w:t>
-      </w:r>
-      <w:r>
-        <w:rPr>
-          <w:rFonts w:ascii="Times New Roman" w:eastAsia="Times New Roman" w:hAnsi="Times New Roman" w:cs="Times New Roman"/>
-          <w:kern w:val="0"/>
-          <w14:ligatures w14:val="none"/>
-        </w:rPr>
-        <w:t xml:space="preserve"> ______________________________</w:t>
-      </w:r>
-      <w:r>
-        <w:rPr>
-          <w:rFonts w:ascii="Times New Roman" w:eastAsia="Times New Roman" w:hAnsi="Times New Roman" w:cs="Times New Roman"/>
-          <w:kern w:val="0"/>
-          <w14:ligatures w14:val="none"/>
-        </w:rPr>
-        <w:br/>
-      </w:r>
-      <w:r>
-        <w:rPr>
-          <w:rFonts w:ascii="Times New Roman" w:eastAsia="Times New Roman" w:hAnsi="Times New Roman" w:cs="Times New Roman"/>
-          <w:b/>
-          <w:bCs/>
-          <w:kern w:val="0"/>
-          <w14:ligatures w14:val="none"/>
-        </w:rPr>
-        <w:t>Matthew Nelligan, Elevate Pro Sites</w:t>
-      </w:r>
-    </w:p>
-    <w:p>
-      <w:pPr>
-        <w:spacing w:before="100" w:beforeAutospacing="1" w:after="100" w:afterAutospacing="1" w:line="240" w:lineRule="auto"/>
-        <w:rPr>
-          <w:rFonts w:ascii="Times New Roman" w:eastAsia="Times New Roman" w:hAnsi="Times New Roman" w:cs="Times New Roman"/>
-          <w:kern w:val="0"/>
-          <w14:ligatures w14:val="none"/>
-        </w:rPr>
-      </w:pPr>
-      <w:r>
-        <w:rPr>
-          <w:rFonts w:ascii="Times New Roman" w:eastAsia="Times New Roman" w:hAnsi="Times New Roman" w:cs="Times New Roman"/>
-          <w:b/>
-          <w:bCs/>
-          <w:kern w:val="0"/>
-          <w14:ligatures w14:val="none"/>
-        </w:rPr>
-        <w:t>Date:</w:t>
-      </w:r>
-      <w:r>
-        <w:rPr>
-          <w:rFonts w:ascii="Times New Roman" w:eastAsia="Times New Roman" w:hAnsi="Times New Roman" w:cs="Times New Roman"/>
-          <w:kern w:val="0"/>
-          <w14:ligatures w14:val="none"/>
-        </w:rPr>
-        <w:t xml:space="preserve"> ______________________________</w:t>
-      </w:r>
-    </w:p>
-    <w:p>
-      <w:pPr>
-        <w:spacing w:after="0" w:line="240" w:lineRule="auto"/>
-        <w:rPr>
-          <w:rFonts w:ascii="Times New Roman" w:eastAsia="Times New Roman" w:hAnsi="Times New Roman" w:cs="Times New Roman"/>
-          <w:kern w:val="0"/>
-          <w14:ligatures w14:val="none"/>
-        </w:rPr>
-      </w:pPr>
-      <w:r>
-        <w:rPr>
-          <w:rFonts w:ascii="Times New Roman" w:eastAsia="Times New Roman" w:hAnsi="Times New Roman" w:cs="Times New Roman"/>
-          <w:noProof/>
-          <w:kern w:val="0"/>
-        </w:rPr>
-        <w:pict w14:anchorId="14BAC01A">
-          <v:rect id="_x0000_i1025" alt="" style="width:468pt;height:.05pt;mso-width-percent:0;mso-height-percent:0;mso-width-percent:0;mso-height-percent:0" o:hralign="center" o:hrstd="t" o:hr="t" fillcolor="#a0a0a0" stroked="f"/>
-        </w:pict>
-      </w:r>
-    </w:p>
-    <w:p>
-      <w:pPr>
-        <w:spacing w:before="100" w:beforeAutospacing="1" w:after="100" w:afterAutospacing="1" w:line="240" w:lineRule="auto"/>
-        <w:outlineLvl w:val="1"/>
-        <w:rPr>
-          <w:rFonts w:ascii="Times New Roman" w:eastAsia="Times New Roman" w:hAnsi="Times New Roman" w:cs="Times New Roman"/>
-          <w:b/>
-          <w:bCs/>
-          <w:kern w:val="0"/>
-          <w:sz w:val="36"/>
-          <w:szCs w:val="36"/>
-          <w14:ligatures w14:val="none"/>
-        </w:rPr>
-      </w:pPr>
-      <w:r>
-        <w:rPr>
-          <w:rFonts w:ascii="Times New Roman" w:eastAsia="Times New Roman" w:hAnsi="Times New Roman" w:cs="Times New Roman"/>
-          <w:b/>
-          <w:bCs/>
-          <w:kern w:val="0"/>
-          <w:sz w:val="36"/>
-          <w:szCs w:val="36"/>
-          <w14:ligatures w14:val="none"/>
-        </w:rPr>
-        <w:t>CONTACT</w:t>
-      </w:r>
-    </w:p>
-    <w:p>
-      <w:pPr>
-        <w:spacing w:before="100" w:beforeAutospacing="1" w:after="100" w:afterAutospacing="1" w:line="240" w:lineRule="auto"/>
-        <w:rPr>
-          <w:rFonts w:ascii="Times New Roman" w:eastAsia="Times New Roman" w:hAnsi="Times New Roman" w:cs="Times New Roman"/>
-          <w:kern w:val="0"/>
-          <w14:ligatures w14:val="none"/>
-        </w:rPr>
-      </w:pPr>
-      <w:r>
-        <w:rPr>
-          <w:rFonts w:ascii="Times New Roman" w:eastAsia="Times New Roman" w:hAnsi="Times New Roman" w:cs="Times New Roman"/>
-          <w:b/>
-          <w:bCs/>
-          <w:kern w:val="0"/>
-          <w14:ligatures w14:val="none"/>
-        </w:rPr>
         <w:t>Matthew Nelligan</w:t>
       </w:r>
       <w:r>
@@ -6883,46 +6328,6 @@
         </w:rPr>
         <w:br/>
         <w:t>Website: [your site]</w:t>
-      </w:r>
-    </w:p>
-    <w:p>
-      <w:pPr>
-        <w:spacing w:before="100" w:beforeAutospacing="1" w:after="100" w:afterAutospacing="1" w:line="240" w:lineRule="auto"/>
-        <w:rPr>
-          <w:rFonts w:ascii="Times New Roman" w:eastAsia="Times New Roman" w:hAnsi="Times New Roman" w:cs="Times New Roman"/>
-          <w:kern w:val="0"/>
-          <w14:ligatures w14:val="none"/>
-        </w:rPr>
-      </w:pPr>
-      <w:r>
-        <w:rPr>
-          <w:rFonts w:ascii="Times New Roman" w:eastAsia="Times New Roman" w:hAnsi="Times New Roman" w:cs="Times New Roman"/>
-          <w:b/>
-          <w:bCs/>
-          <w:kern w:val="0"/>
-          <w14:ligatures w14:val="none"/>
-        </w:rPr>
-        <w:t>Questions? Let's discuss. I'm confident this system will generate consistent leads and reduce your dependence on expensive lead services.</w:t>
-      </w:r>
-    </w:p>
-    <w:p>
-      <w:pPr>
-        <w:spacing w:before="100" w:beforeAutospacing="1" w:after="100" w:afterAutospacing="1" w:line="240" w:lineRule="auto"/>
-        <w:rPr>
-          <w:rFonts w:ascii="Times New Roman" w:eastAsia="Times New Roman" w:hAnsi="Times New Roman" w:cs="Times New Roman"/>
-          <w:kern w:val="0"/>
-          <w14:ligatures w14:val="none"/>
-        </w:rPr>
-      </w:pPr>
-      <w:r>
-        <w:rPr>
-          <w:rFonts w:ascii="Times New Roman" w:eastAsia="Times New Roman" w:hAnsi="Times New Roman" w:cs="Times New Roman"/>
-          <w:b/>
-          <w:bCs/>
-          <w:kern w:val="0"/>
-          <w14:ligatures w14:val="none"/>
-        </w:rPr>
-        <w:t>Ready to own your lead generation? Let's get started.</w:t>
       </w:r>
     </w:p>
     <w:p/>

</xml_diff>